<commit_message>
TIL(1116):자바웹개발워크북(129~175p) DAO,VO,DTO,Service,Controller 개발(JDBC + WebMVC + Lombok)
</commit_message>
<xml_diff>
--- a/11/자바웹개발워크북.docx
+++ b/11/자바웹개발워크북.docx
@@ -4193,7 +4193,6 @@
         <w:autoSpaceDE/>
         <w:autoSpaceDN/>
         <w:rPr>
-          <w:rFonts w:hint="eastAsia"/>
           <w:b/>
           <w:bCs/>
         </w:rPr>
@@ -4698,7 +4697,6 @@
         <w:autoSpaceDE/>
         <w:autoSpaceDN/>
         <w:rPr>
-          <w:rFonts w:hint="eastAsia"/>
           <w:b/>
           <w:bCs/>
         </w:rPr>
@@ -5633,7 +5631,6 @@
         <w:autoSpaceDE/>
         <w:autoSpaceDN/>
         <w:rPr>
-          <w:rFonts w:hint="eastAsia"/>
           <w:b/>
           <w:bCs/>
         </w:rPr>
@@ -5683,9 +5680,6 @@
         <w:wordWrap/>
         <w:autoSpaceDE/>
         <w:autoSpaceDN/>
-        <w:rPr>
-          <w:rFonts w:hint="eastAsia"/>
-        </w:rPr>
       </w:pPr>
       <w:r>
         <w:t>### DTO (Data Transfer Object)</w:t>
@@ -5750,9 +5744,6 @@
         <w:wordWrap/>
         <w:autoSpaceDE/>
         <w:autoSpaceDN/>
-        <w:rPr>
-          <w:rFonts w:hint="eastAsia"/>
-        </w:rPr>
       </w:pPr>
       <w:r>
         <w:t>### DAO (Data Access Object)</w:t>
@@ -5848,9 +5839,6 @@
         <w:wordWrap/>
         <w:autoSpaceDE/>
         <w:autoSpaceDN/>
-        <w:rPr>
-          <w:rFonts w:hint="eastAsia"/>
-        </w:rPr>
       </w:pPr>
       <w:r>
         <w:t>### Key Differences in Usage</w:t>
@@ -6028,9 +6016,6 @@
         <w:wordWrap/>
         <w:autoSpaceDE/>
         <w:autoSpaceDN/>
-        <w:rPr>
-          <w:rFonts w:hint="eastAsia"/>
-        </w:rPr>
       </w:pPr>
       <w:r>
         <w:rPr>
@@ -6159,6 +6144,3238 @@
         <w:autoSpaceDE/>
         <w:autoSpaceDN/>
       </w:pPr>
+    </w:p>
+    <w:p>
+      <w:pPr>
+        <w:widowControl/>
+        <w:wordWrap/>
+        <w:autoSpaceDE/>
+        <w:autoSpaceDN/>
+        <w:rPr>
+          <w:b/>
+          <w:bCs/>
+        </w:rPr>
+      </w:pPr>
+      <w:r>
+        <w:rPr>
+          <w:b/>
+          <w:bCs/>
+        </w:rPr>
+        <w:lastRenderedPageBreak/>
+        <w:t>DTO</w:t>
+      </w:r>
+      <w:r>
+        <w:rPr>
+          <w:rFonts w:hint="eastAsia"/>
+          <w:b/>
+          <w:bCs/>
+        </w:rPr>
+        <w:t xml:space="preserve">와 </w:t>
+      </w:r>
+      <w:r>
+        <w:rPr>
+          <w:b/>
+          <w:bCs/>
+        </w:rPr>
+        <w:t>VO</w:t>
+      </w:r>
+    </w:p>
+    <w:p>
+      <w:pPr>
+        <w:widowControl/>
+        <w:wordWrap/>
+        <w:autoSpaceDE/>
+        <w:autoSpaceDN/>
+      </w:pPr>
+      <w:r>
+        <w:t>JDBC</w:t>
+      </w:r>
+      <w:r>
+        <w:rPr>
+          <w:rFonts w:hint="eastAsia"/>
+        </w:rPr>
+        <w:t xml:space="preserve">와 </w:t>
+      </w:r>
+      <w:r>
+        <w:t xml:space="preserve">MVC </w:t>
+      </w:r>
+      <w:r>
+        <w:rPr>
+          <w:rFonts w:hint="eastAsia"/>
+        </w:rPr>
+        <w:t>패턴,</w:t>
+      </w:r>
+      <w:r>
+        <w:t xml:space="preserve"> </w:t>
+      </w:r>
+      <w:r>
+        <w:rPr>
+          <w:rFonts w:hint="eastAsia"/>
+        </w:rPr>
+        <w:t xml:space="preserve">롬복만을 사용해서 </w:t>
+      </w:r>
+      <w:r>
+        <w:t>DTO</w:t>
+      </w:r>
+      <w:r>
+        <w:rPr>
+          <w:rFonts w:hint="eastAsia"/>
+        </w:rPr>
+        <w:t xml:space="preserve">와 </w:t>
+      </w:r>
+      <w:r>
+        <w:t>VO</w:t>
+      </w:r>
+      <w:proofErr w:type="spellStart"/>
+      <w:r>
+        <w:rPr>
+          <w:rFonts w:hint="eastAsia"/>
+        </w:rPr>
+        <w:t>를</w:t>
+      </w:r>
+      <w:proofErr w:type="spellEnd"/>
+      <w:r>
+        <w:rPr>
+          <w:rFonts w:hint="eastAsia"/>
+        </w:rPr>
+        <w:t xml:space="preserve"> 작성할 때는 롬복 </w:t>
+      </w:r>
+      <w:proofErr w:type="spellStart"/>
+      <w:r>
+        <w:rPr>
+          <w:rFonts w:hint="eastAsia"/>
+        </w:rPr>
+        <w:t>애노테이션</w:t>
+      </w:r>
+      <w:proofErr w:type="spellEnd"/>
+      <w:r>
+        <w:rPr>
+          <w:rFonts w:hint="eastAsia"/>
+        </w:rPr>
+        <w:t xml:space="preserve"> 외에 </w:t>
+      </w:r>
+      <w:r>
+        <w:t>DTO</w:t>
+      </w:r>
+      <w:r>
+        <w:rPr>
+          <w:rFonts w:hint="eastAsia"/>
+        </w:rPr>
+        <w:t xml:space="preserve">와 </w:t>
+      </w:r>
+      <w:r>
+        <w:t>VO</w:t>
+      </w:r>
+      <w:r>
+        <w:rPr>
+          <w:rFonts w:hint="eastAsia"/>
+        </w:rPr>
+        <w:t>에 큰 차이가 없는 것처럼 보인다.</w:t>
+      </w:r>
+      <w:r>
+        <w:t xml:space="preserve"> DTO</w:t>
+      </w:r>
+      <w:r>
+        <w:rPr>
+          <w:rFonts w:hint="eastAsia"/>
+        </w:rPr>
+        <w:t xml:space="preserve">는 </w:t>
+      </w:r>
+      <w:r>
+        <w:t>@Data</w:t>
+      </w:r>
+      <w:r>
+        <w:rPr>
+          <w:rFonts w:hint="eastAsia"/>
+        </w:rPr>
+        <w:t xml:space="preserve"> </w:t>
+      </w:r>
+      <w:proofErr w:type="spellStart"/>
+      <w:r>
+        <w:rPr>
+          <w:rFonts w:hint="eastAsia"/>
+        </w:rPr>
+        <w:t>어노테이션을</w:t>
+      </w:r>
+      <w:proofErr w:type="spellEnd"/>
+      <w:r>
+        <w:rPr>
+          <w:rFonts w:hint="eastAsia"/>
+        </w:rPr>
+        <w:t xml:space="preserve"> 활용해 </w:t>
+      </w:r>
+      <w:proofErr w:type="spellStart"/>
+      <w:r>
+        <w:rPr>
+          <w:rFonts w:hint="eastAsia"/>
+        </w:rPr>
+        <w:t>게터</w:t>
+      </w:r>
+      <w:proofErr w:type="spellEnd"/>
+      <w:r>
+        <w:rPr>
+          <w:rFonts w:hint="eastAsia"/>
+        </w:rPr>
+        <w:t>,</w:t>
+      </w:r>
+      <w:r>
+        <w:t xml:space="preserve"> </w:t>
+      </w:r>
+      <w:r>
+        <w:rPr>
+          <w:rFonts w:hint="eastAsia"/>
+        </w:rPr>
+        <w:t>세터,</w:t>
+      </w:r>
+      <w:r>
+        <w:t xml:space="preserve"> </w:t>
+      </w:r>
+      <w:proofErr w:type="spellStart"/>
+      <w:r>
+        <w:rPr>
+          <w:rFonts w:hint="eastAsia"/>
+        </w:rPr>
+        <w:t>투스트링</w:t>
+      </w:r>
+      <w:proofErr w:type="spellEnd"/>
+      <w:r>
+        <w:rPr>
+          <w:rFonts w:hint="eastAsia"/>
+        </w:rPr>
+        <w:t>,</w:t>
+      </w:r>
+      <w:r>
+        <w:t xml:space="preserve"> </w:t>
+      </w:r>
+      <w:proofErr w:type="spellStart"/>
+      <w:r>
+        <w:rPr>
+          <w:rFonts w:hint="eastAsia"/>
+        </w:rPr>
+        <w:t>이퀄스</w:t>
+      </w:r>
+      <w:proofErr w:type="spellEnd"/>
+      <w:r>
+        <w:rPr>
+          <w:rFonts w:hint="eastAsia"/>
+        </w:rPr>
+        <w:t>,</w:t>
+      </w:r>
+      <w:r>
+        <w:t xml:space="preserve"> </w:t>
+      </w:r>
+      <w:proofErr w:type="spellStart"/>
+      <w:r>
+        <w:rPr>
+          <w:rFonts w:hint="eastAsia"/>
+        </w:rPr>
+        <w:t>해쉬코드</w:t>
+      </w:r>
+      <w:proofErr w:type="spellEnd"/>
+      <w:r>
+        <w:rPr>
+          <w:rFonts w:hint="eastAsia"/>
+        </w:rPr>
+        <w:t xml:space="preserve"> 등의 메서드를 더 가지고 </w:t>
+      </w:r>
+      <w:r>
+        <w:t>VO</w:t>
+      </w:r>
+      <w:r>
+        <w:rPr>
+          <w:rFonts w:hint="eastAsia"/>
+        </w:rPr>
+        <w:t xml:space="preserve">는 읽기 전용으로 </w:t>
+      </w:r>
+      <w:proofErr w:type="spellStart"/>
+      <w:r>
+        <w:rPr>
+          <w:rFonts w:hint="eastAsia"/>
+        </w:rPr>
+        <w:t>게터만을</w:t>
+      </w:r>
+      <w:proofErr w:type="spellEnd"/>
+      <w:r>
+        <w:rPr>
+          <w:rFonts w:hint="eastAsia"/>
+        </w:rPr>
+        <w:t xml:space="preserve"> 가진다는 정도의 차이가 생긴다.</w:t>
+      </w:r>
+    </w:p>
+    <w:p>
+      <w:pPr>
+        <w:widowControl/>
+        <w:wordWrap/>
+        <w:autoSpaceDE/>
+        <w:autoSpaceDN/>
+      </w:pPr>
+    </w:p>
+    <w:p>
+      <w:pPr>
+        <w:widowControl/>
+        <w:wordWrap/>
+        <w:autoSpaceDE/>
+        <w:autoSpaceDN/>
+      </w:pPr>
+      <w:r>
+        <w:t>DTO</w:t>
+      </w:r>
+      <w:r>
+        <w:rPr>
+          <w:rFonts w:hint="eastAsia"/>
+        </w:rPr>
+        <w:t xml:space="preserve">와 </w:t>
+      </w:r>
+      <w:r>
+        <w:t>VO</w:t>
+      </w:r>
+      <w:r>
+        <w:rPr>
+          <w:rFonts w:hint="eastAsia"/>
+        </w:rPr>
+        <w:t>의 속성이 같은 경우 굳이 두 객체를 따로 만들어야 하는가</w:t>
+      </w:r>
+      <w:r>
+        <w:t>?</w:t>
+      </w:r>
+      <w:r>
+        <w:rPr>
+          <w:rFonts w:hint="eastAsia"/>
+        </w:rPr>
+        <w:t>하는 문제가 생긴다.</w:t>
+      </w:r>
+      <w:r>
+        <w:t xml:space="preserve"> </w:t>
+      </w:r>
+      <w:r>
+        <w:rPr>
+          <w:rFonts w:hint="eastAsia"/>
+        </w:rPr>
+        <w:t>두 객체를 다른 객체로 변환하기가 번거롭고 코드의 양이 증가하기 때문이다.</w:t>
+      </w:r>
+      <w:r>
+        <w:t xml:space="preserve"> </w:t>
+      </w:r>
+      <w:r>
+        <w:rPr>
+          <w:rFonts w:hint="eastAsia"/>
+        </w:rPr>
+        <w:t xml:space="preserve">하지만 나중에 사용하게 될 </w:t>
+      </w:r>
+      <w:r>
+        <w:t>JPA</w:t>
+      </w:r>
+      <w:r>
+        <w:rPr>
+          <w:rFonts w:hint="eastAsia"/>
+        </w:rPr>
+        <w:t xml:space="preserve">에서는 필수적으로 </w:t>
+      </w:r>
+      <w:r>
+        <w:t>DTO</w:t>
+      </w:r>
+      <w:r>
+        <w:rPr>
+          <w:rFonts w:hint="eastAsia"/>
+        </w:rPr>
+        <w:t xml:space="preserve">와 </w:t>
+      </w:r>
+      <w:r>
+        <w:t>VO</w:t>
+      </w:r>
+      <w:proofErr w:type="spellStart"/>
+      <w:r>
+        <w:rPr>
+          <w:rFonts w:hint="eastAsia"/>
+        </w:rPr>
+        <w:t>를</w:t>
+      </w:r>
+      <w:proofErr w:type="spellEnd"/>
+      <w:r>
+        <w:rPr>
+          <w:rFonts w:hint="eastAsia"/>
+        </w:rPr>
+        <w:t xml:space="preserve"> 구분해야 한다.</w:t>
+      </w:r>
+      <w:r>
+        <w:t xml:space="preserve"> </w:t>
+      </w:r>
+      <w:r>
+        <w:rPr>
+          <w:rFonts w:hint="eastAsia"/>
+        </w:rPr>
+        <w:t xml:space="preserve">또 스프링에서는 </w:t>
+      </w:r>
+      <w:r>
+        <w:t>DTO</w:t>
+      </w:r>
+      <w:r>
+        <w:rPr>
+          <w:rFonts w:hint="eastAsia"/>
+        </w:rPr>
+        <w:t>의 검증,</w:t>
+      </w:r>
+      <w:r>
+        <w:t xml:space="preserve"> </w:t>
+      </w:r>
+      <w:r>
+        <w:rPr>
+          <w:rFonts w:hint="eastAsia"/>
+        </w:rPr>
+        <w:t xml:space="preserve">변환 등에 전혀 다를 </w:t>
+      </w:r>
+      <w:proofErr w:type="spellStart"/>
+      <w:r>
+        <w:rPr>
+          <w:rFonts w:hint="eastAsia"/>
+        </w:rPr>
+        <w:t>애노테이션들이</w:t>
+      </w:r>
+      <w:proofErr w:type="spellEnd"/>
+      <w:r>
+        <w:rPr>
+          <w:rFonts w:hint="eastAsia"/>
+        </w:rPr>
+        <w:t xml:space="preserve"> 필요하기 때문에 둘을 구분해 작성</w:t>
+      </w:r>
+      <w:r>
+        <w:rPr>
+          <w:rFonts w:hint="eastAsia"/>
+        </w:rPr>
+        <w:t>해두자.</w:t>
+      </w:r>
+    </w:p>
+    <w:p>
+      <w:pPr>
+        <w:widowControl/>
+        <w:wordWrap/>
+        <w:autoSpaceDE/>
+        <w:autoSpaceDN/>
+      </w:pPr>
+    </w:p>
+    <w:p>
+      <w:pPr>
+        <w:widowControl/>
+        <w:wordWrap/>
+        <w:autoSpaceDE/>
+        <w:autoSpaceDN/>
+      </w:pPr>
+      <w:r>
+        <w:rPr>
+          <w:rFonts w:hint="eastAsia"/>
+        </w:rPr>
+        <w:t xml:space="preserve">일반적으로 번거로운 </w:t>
+      </w:r>
+      <w:r>
+        <w:t xml:space="preserve">DTO -&gt; VO, VO -&gt; </w:t>
+      </w:r>
+      <w:r>
+        <w:rPr>
+          <w:rFonts w:hint="eastAsia"/>
+        </w:rPr>
+        <w:t>D</w:t>
+      </w:r>
+      <w:r>
+        <w:t>TO</w:t>
+      </w:r>
+      <w:r>
+        <w:rPr>
+          <w:rFonts w:hint="eastAsia"/>
+        </w:rPr>
+        <w:t xml:space="preserve"> 변환은 </w:t>
+      </w:r>
+      <w:proofErr w:type="spellStart"/>
+      <w:r>
+        <w:t>ModelMapper</w:t>
+      </w:r>
+      <w:proofErr w:type="spellEnd"/>
+      <w:r>
+        <w:rPr>
+          <w:rFonts w:hint="eastAsia"/>
+        </w:rPr>
+        <w:t xml:space="preserve"> 라이브러리를 이용해 처리한다.</w:t>
+      </w:r>
+      <w:r>
+        <w:t xml:space="preserve"> </w:t>
+      </w:r>
+      <w:proofErr w:type="spellStart"/>
+      <w:r>
+        <w:rPr>
+          <w:rFonts w:hint="eastAsia"/>
+        </w:rPr>
+        <w:t>모델매퍼는</w:t>
+      </w:r>
+      <w:proofErr w:type="spellEnd"/>
+      <w:r>
+        <w:rPr>
+          <w:rFonts w:hint="eastAsia"/>
+        </w:rPr>
+        <w:t xml:space="preserve"> </w:t>
+      </w:r>
+      <w:proofErr w:type="spellStart"/>
+      <w:r>
+        <w:rPr>
+          <w:rFonts w:hint="eastAsia"/>
+        </w:rPr>
+        <w:t>게터</w:t>
+      </w:r>
+      <w:proofErr w:type="spellEnd"/>
+      <w:r>
+        <w:t xml:space="preserve">, </w:t>
+      </w:r>
+      <w:r>
+        <w:rPr>
+          <w:rFonts w:hint="eastAsia"/>
+        </w:rPr>
+        <w:t>세터를 이용해 객체의 정보를 다른 객체로 복사하는 기능을 제공한다.</w:t>
+      </w:r>
+      <w:r>
+        <w:t xml:space="preserve"> </w:t>
+      </w:r>
+      <w:r>
+        <w:rPr>
+          <w:rFonts w:hint="eastAsia"/>
+        </w:rPr>
+        <w:t>빌드 툴의 의존성에 추가해 사용할 수 있다.</w:t>
+      </w:r>
+    </w:p>
+    <w:p>
+      <w:pPr>
+        <w:widowControl/>
+        <w:wordWrap/>
+        <w:autoSpaceDE/>
+        <w:autoSpaceDN/>
+      </w:pPr>
+    </w:p>
+    <w:p>
+      <w:pPr>
+        <w:widowControl/>
+        <w:wordWrap/>
+        <w:autoSpaceDE/>
+        <w:autoSpaceDN/>
+        <w:jc w:val="left"/>
+        <w:rPr>
+          <w:b/>
+          <w:bCs/>
+        </w:rPr>
+      </w:pPr>
+      <w:r>
+        <w:rPr>
+          <w:b/>
+          <w:bCs/>
+        </w:rPr>
+        <w:t>Log4j2</w:t>
+      </w:r>
+    </w:p>
+    <w:p>
+      <w:pPr>
+        <w:widowControl/>
+        <w:wordWrap/>
+        <w:autoSpaceDE/>
+        <w:autoSpaceDN/>
+        <w:jc w:val="left"/>
+      </w:pPr>
+      <w:r>
+        <w:t>Log4j</w:t>
+      </w:r>
+      <w:r>
+        <w:rPr>
+          <w:rFonts w:hint="eastAsia"/>
+        </w:rPr>
+        <w:t>는 보안 이슈가 있어 사용하면 안 된다.</w:t>
+      </w:r>
+      <w:r>
+        <w:t xml:space="preserve"> </w:t>
+      </w:r>
+      <w:r>
+        <w:t>Log4j2</w:t>
+      </w:r>
+      <w:r>
+        <w:rPr>
+          <w:rFonts w:hint="eastAsia"/>
+        </w:rPr>
+        <w:t xml:space="preserve">의 핵심 개념은 로그 레벨과 </w:t>
+      </w:r>
+      <w:proofErr w:type="spellStart"/>
+      <w:r>
+        <w:rPr>
+          <w:rFonts w:hint="eastAsia"/>
+        </w:rPr>
+        <w:t>어펜더</w:t>
+      </w:r>
+      <w:proofErr w:type="spellEnd"/>
+      <w:r>
+        <w:rPr>
+          <w:rFonts w:hint="eastAsia"/>
+        </w:rPr>
+        <w:t>(</w:t>
+      </w:r>
+      <w:proofErr w:type="spellStart"/>
+      <w:r>
+        <w:t>Appender</w:t>
+      </w:r>
+      <w:proofErr w:type="spellEnd"/>
+      <w:r>
+        <w:t>)</w:t>
+      </w:r>
+      <w:r>
+        <w:rPr>
+          <w:rFonts w:hint="eastAsia"/>
+        </w:rPr>
+        <w:t>이다.</w:t>
+      </w:r>
+      <w:r>
+        <w:t xml:space="preserve"> </w:t>
+      </w:r>
+      <w:proofErr w:type="spellStart"/>
+      <w:r>
+        <w:rPr>
+          <w:rFonts w:hint="eastAsia"/>
+        </w:rPr>
+        <w:t>어펜더는</w:t>
+      </w:r>
+      <w:proofErr w:type="spellEnd"/>
+      <w:r>
+        <w:rPr>
+          <w:rFonts w:hint="eastAsia"/>
+        </w:rPr>
+        <w:t xml:space="preserve"> 로그를 어떤 방식으로 기록할 것인지를 의미한다.</w:t>
+      </w:r>
+      <w:r>
+        <w:t xml:space="preserve"> </w:t>
+      </w:r>
+      <w:proofErr w:type="spellStart"/>
+      <w:r>
+        <w:rPr>
+          <w:rFonts w:hint="eastAsia"/>
+        </w:rPr>
+        <w:t>어펜더에</w:t>
+      </w:r>
+      <w:proofErr w:type="spellEnd"/>
+      <w:r>
+        <w:rPr>
+          <w:rFonts w:hint="eastAsia"/>
+        </w:rPr>
+        <w:t xml:space="preserve"> 따라 콘솔 출력과 파일 출력으로 나뉜다.</w:t>
+      </w:r>
+      <w:r>
+        <w:t xml:space="preserve"> </w:t>
+      </w:r>
+      <w:proofErr w:type="spellStart"/>
+      <w:r>
+        <w:t>System.out.println</w:t>
+      </w:r>
+      <w:proofErr w:type="spellEnd"/>
+      <w:r>
+        <w:t>()</w:t>
+      </w:r>
+      <w:r>
+        <w:rPr>
+          <w:rFonts w:hint="eastAsia"/>
+        </w:rPr>
+        <w:t xml:space="preserve"> 대신 콘솔 </w:t>
+      </w:r>
+      <w:proofErr w:type="spellStart"/>
+      <w:r>
+        <w:rPr>
+          <w:rFonts w:hint="eastAsia"/>
+        </w:rPr>
+        <w:t>어펜더를</w:t>
+      </w:r>
+      <w:proofErr w:type="spellEnd"/>
+      <w:r>
+        <w:rPr>
+          <w:rFonts w:hint="eastAsia"/>
+        </w:rPr>
+        <w:t xml:space="preserve"> 사용하면 로그가 콘솔에 표현된다.</w:t>
+      </w:r>
+      <w:r>
+        <w:t xml:space="preserve"> </w:t>
+      </w:r>
+      <w:r>
+        <w:rPr>
+          <w:rFonts w:hint="eastAsia"/>
+        </w:rPr>
+        <w:t>로그의 레벨은 중요도 개념과 같다.</w:t>
+      </w:r>
+      <w:r>
+        <w:t xml:space="preserve"> </w:t>
+      </w:r>
+      <w:r>
+        <w:rPr>
+          <w:rFonts w:hint="eastAsia"/>
+        </w:rPr>
+        <w:t>개발 시에는 많은 로그를 사용할 수 있지만 운영 시에는 개발에 필요한 모든 로그들을 표현할 필요가 없다.</w:t>
+      </w:r>
+      <w:r>
+        <w:t xml:space="preserve"> </w:t>
+      </w:r>
+      <w:r>
+        <w:rPr>
+          <w:rFonts w:hint="eastAsia"/>
+        </w:rPr>
+        <w:t>따라서 개발 시에는 로그 레벨을 낮게 해 사용하고 운영 시에는 높은 레벨의 로그들만 표현되도록 설정</w:t>
+      </w:r>
+      <w:r>
+        <w:rPr>
+          <w:rFonts w:hint="eastAsia"/>
+        </w:rPr>
+        <w:t>하는 경우가 많다.</w:t>
+      </w:r>
+      <w:r>
+        <w:t xml:space="preserve"> </w:t>
+      </w:r>
+    </w:p>
+    <w:p>
+      <w:pPr>
+        <w:widowControl/>
+        <w:wordWrap/>
+        <w:autoSpaceDE/>
+        <w:autoSpaceDN/>
+        <w:jc w:val="left"/>
+      </w:pPr>
+      <w:r>
+        <w:fldChar w:fldCharType="begin"/>
+      </w:r>
+      <w:r>
+        <w:instrText xml:space="preserve"> INCLUDEPICTURE "https://miro.medium.com/v2/resize:fit:1280/1*HY9U5r9Wj4yZD_eGTm7IgA.png" \* MERGEFORMATINET </w:instrText>
+      </w:r>
+      <w:r>
+        <w:fldChar w:fldCharType="separate"/>
+      </w:r>
+      <w:r>
+        <w:rPr>
+          <w:noProof/>
+        </w:rPr>
+        <w:drawing>
+          <wp:inline distT="0" distB="0" distL="0" distR="0" wp14:anchorId="49410880" wp14:editId="7F0917D5">
+            <wp:extent cx="4026665" cy="1759491"/>
+            <wp:effectExtent l="0" t="0" r="0" b="6350"/>
+            <wp:docPr id="1661874044" name="그림 1" descr="First Step for Logging with Log4J2 | by Sadil Chamishka | Medium"/>
+            <wp:cNvGraphicFramePr>
+              <a:graphicFrameLocks xmlns:a="http://schemas.openxmlformats.org/drawingml/2006/main" noChangeAspect="1"/>
+            </wp:cNvGraphicFramePr>
+            <a:graphic xmlns:a="http://schemas.openxmlformats.org/drawingml/2006/main">
+              <a:graphicData uri="http://schemas.openxmlformats.org/drawingml/2006/picture">
+                <pic:pic xmlns:pic="http://schemas.openxmlformats.org/drawingml/2006/picture">
+                  <pic:nvPicPr>
+                    <pic:cNvPr id="0" name="Picture 1" descr="First Step for Logging with Log4J2 | by Sadil Chamishka | Medium"/>
+                    <pic:cNvPicPr>
+                      <a:picLocks noChangeAspect="1" noChangeArrowheads="1"/>
+                    </pic:cNvPicPr>
+                  </pic:nvPicPr>
+                  <pic:blipFill>
+                    <a:blip r:embed="rId5">
+                      <a:extLst>
+                        <a:ext uri="{28A0092B-C50C-407E-A947-70E740481C1C}">
+                          <a14:useLocalDpi xmlns:a14="http://schemas.microsoft.com/office/drawing/2010/main" val="0"/>
+                        </a:ext>
+                      </a:extLst>
+                    </a:blip>
+                    <a:srcRect/>
+                    <a:stretch>
+                      <a:fillRect/>
+                    </a:stretch>
+                  </pic:blipFill>
+                  <pic:spPr bwMode="auto">
+                    <a:xfrm>
+                      <a:off x="0" y="0"/>
+                      <a:ext cx="4045430" cy="1767691"/>
+                    </a:xfrm>
+                    <a:prstGeom prst="rect">
+                      <a:avLst/>
+                    </a:prstGeom>
+                    <a:noFill/>
+                    <a:ln>
+                      <a:noFill/>
+                    </a:ln>
+                  </pic:spPr>
+                </pic:pic>
+              </a:graphicData>
+            </a:graphic>
+          </wp:inline>
+        </w:drawing>
+      </w:r>
+      <w:r>
+        <w:fldChar w:fldCharType="end"/>
+      </w:r>
+    </w:p>
+    <w:p>
+      <w:pPr>
+        <w:widowControl/>
+        <w:wordWrap/>
+        <w:autoSpaceDE/>
+        <w:autoSpaceDN/>
+        <w:jc w:val="left"/>
+      </w:pPr>
+      <w:r>
+        <w:rPr>
+          <w:rFonts w:hint="eastAsia"/>
+        </w:rPr>
+        <w:t xml:space="preserve">일반적으로 개발 시에는 </w:t>
+      </w:r>
+      <w:r>
+        <w:t xml:space="preserve">Info </w:t>
+      </w:r>
+      <w:r>
+        <w:rPr>
+          <w:rFonts w:hint="eastAsia"/>
+        </w:rPr>
+        <w:t xml:space="preserve">이하의 레벨을 사용하고 운영할 때는 </w:t>
+      </w:r>
+      <w:r>
+        <w:t>Error</w:t>
+      </w:r>
+      <w:r>
+        <w:rPr>
+          <w:rFonts w:hint="eastAsia"/>
+        </w:rPr>
+        <w:t xml:space="preserve">나 </w:t>
+      </w:r>
+      <w:r>
+        <w:t xml:space="preserve">Warn </w:t>
+      </w:r>
+      <w:r>
+        <w:rPr>
+          <w:rFonts w:hint="eastAsia"/>
+        </w:rPr>
+        <w:t>이상을 사용한다.</w:t>
+      </w:r>
+      <w:r>
+        <w:t xml:space="preserve"> </w:t>
+      </w:r>
+      <w:r>
+        <w:rPr>
+          <w:rFonts w:hint="eastAsia"/>
+        </w:rPr>
+        <w:t xml:space="preserve">위 그림에서 </w:t>
+      </w:r>
+      <w:r>
+        <w:t>Debug</w:t>
+      </w:r>
+      <w:r>
+        <w:rPr>
+          <w:rFonts w:hint="eastAsia"/>
+        </w:rPr>
+        <w:t xml:space="preserve"> 아래에 </w:t>
+      </w:r>
+      <w:r>
+        <w:t xml:space="preserve"> Trace</w:t>
+      </w:r>
+      <w:r>
+        <w:rPr>
+          <w:rFonts w:hint="eastAsia"/>
+        </w:rPr>
+        <w:t xml:space="preserve"> 레벨이 하나 더 있다.</w:t>
+      </w:r>
+      <w:r>
+        <w:t xml:space="preserve"> </w:t>
+      </w:r>
+    </w:p>
+    <w:p>
+      <w:pPr>
+        <w:widowControl/>
+        <w:wordWrap/>
+        <w:autoSpaceDE/>
+        <w:autoSpaceDN/>
+        <w:jc w:val="left"/>
+      </w:pPr>
+    </w:p>
+    <w:p>
+      <w:pPr>
+        <w:widowControl/>
+        <w:wordWrap/>
+        <w:autoSpaceDE/>
+        <w:autoSpaceDN/>
+        <w:jc w:val="left"/>
+      </w:pPr>
+      <w:r>
+        <w:rPr>
+          <w:rFonts w:hint="eastAsia"/>
+        </w:rPr>
+        <w:t xml:space="preserve">의존성을 추가하고 </w:t>
+      </w:r>
+      <w:r>
+        <w:t xml:space="preserve">resources </w:t>
+      </w:r>
+      <w:r>
+        <w:rPr>
+          <w:rFonts w:hint="eastAsia"/>
+        </w:rPr>
+        <w:t xml:space="preserve">폴더의 </w:t>
+      </w:r>
+      <w:r>
+        <w:t xml:space="preserve">log4j2.xml </w:t>
+      </w:r>
+      <w:r>
+        <w:rPr>
+          <w:rFonts w:hint="eastAsia"/>
+        </w:rPr>
+        <w:t xml:space="preserve">파일을 생성해 레벨과 </w:t>
+      </w:r>
+      <w:proofErr w:type="spellStart"/>
+      <w:r>
+        <w:rPr>
+          <w:rFonts w:hint="eastAsia"/>
+        </w:rPr>
+        <w:t>어펜더를</w:t>
+      </w:r>
+      <w:proofErr w:type="spellEnd"/>
+      <w:r>
+        <w:rPr>
+          <w:rFonts w:hint="eastAsia"/>
+        </w:rPr>
+        <w:t xml:space="preserve"> 설정할 수 있다.</w:t>
+      </w:r>
+    </w:p>
+    <w:p>
+      <w:pPr>
+        <w:widowControl/>
+        <w:wordWrap/>
+        <w:autoSpaceDE/>
+        <w:autoSpaceDN/>
+        <w:jc w:val="left"/>
+      </w:pPr>
+    </w:p>
+    <w:p>
+      <w:pPr>
+        <w:widowControl/>
+        <w:wordWrap/>
+        <w:autoSpaceDE/>
+        <w:autoSpaceDN/>
+        <w:jc w:val="left"/>
+        <w:rPr>
+          <w:b/>
+          <w:bCs/>
+        </w:rPr>
+      </w:pPr>
+      <w:proofErr w:type="spellStart"/>
+      <w:r>
+        <w:rPr>
+          <w:rFonts w:hint="eastAsia"/>
+          <w:b/>
+          <w:bCs/>
+        </w:rPr>
+        <w:t>T</w:t>
+      </w:r>
+      <w:r>
+        <w:rPr>
+          <w:b/>
+          <w:bCs/>
+        </w:rPr>
+        <w:t>odo</w:t>
+      </w:r>
+      <w:proofErr w:type="spellEnd"/>
+      <w:r>
+        <w:rPr>
+          <w:rFonts w:hint="eastAsia"/>
+          <w:b/>
+          <w:bCs/>
+        </w:rPr>
+        <w:t xml:space="preserve"> 관련 정리</w:t>
+      </w:r>
+    </w:p>
+    <w:p>
+      <w:pPr>
+        <w:widowControl/>
+        <w:wordWrap/>
+        <w:autoSpaceDE/>
+        <w:autoSpaceDN/>
+        <w:jc w:val="left"/>
+        <w:rPr>
+          <w:rFonts w:hint="eastAsia"/>
+        </w:rPr>
+      </w:pPr>
+      <w:r>
+        <w:t xml:space="preserve">DTO, DAO, VO, </w:t>
+      </w:r>
+      <w:proofErr w:type="spellStart"/>
+      <w:r>
+        <w:t>enum</w:t>
+      </w:r>
+      <w:proofErr w:type="spellEnd"/>
+      <w:r>
+        <w:rPr>
+          <w:rFonts w:hint="eastAsia"/>
+        </w:rPr>
+        <w:t xml:space="preserve"> 객체</w:t>
+      </w:r>
+      <w:r>
+        <w:rPr>
+          <w:rFonts w:hint="eastAsia"/>
+        </w:rPr>
+        <w:t>,</w:t>
+      </w:r>
+      <w:r>
+        <w:t xml:space="preserve"> Service </w:t>
+      </w:r>
+      <w:r>
+        <w:rPr>
+          <w:rFonts w:hint="eastAsia"/>
+        </w:rPr>
+        <w:t>클래</w:t>
+      </w:r>
+      <w:r>
+        <w:rPr>
+          <w:rFonts w:hint="eastAsia"/>
+        </w:rPr>
+        <w:t>스</w:t>
+      </w:r>
+    </w:p>
+    <w:p>
+      <w:pPr>
+        <w:widowControl/>
+        <w:wordWrap/>
+        <w:autoSpaceDE/>
+        <w:autoSpaceDN/>
+        <w:jc w:val="left"/>
+      </w:pPr>
+      <w:r>
+        <w:t>DTO – VO</w:t>
+      </w:r>
+      <w:r>
+        <w:rPr>
+          <w:rFonts w:hint="eastAsia"/>
+        </w:rPr>
+        <w:t>에 @</w:t>
+      </w:r>
+      <w:r>
+        <w:t>Data</w:t>
+      </w:r>
+      <w:r>
+        <w:rPr>
+          <w:rFonts w:hint="eastAsia"/>
+        </w:rPr>
+        <w:t xml:space="preserve"> </w:t>
+      </w:r>
+      <w:proofErr w:type="spellStart"/>
+      <w:r>
+        <w:rPr>
+          <w:rFonts w:hint="eastAsia"/>
+        </w:rPr>
+        <w:t>애노테이션이</w:t>
+      </w:r>
+      <w:proofErr w:type="spellEnd"/>
+      <w:r>
+        <w:rPr>
+          <w:rFonts w:hint="eastAsia"/>
+        </w:rPr>
+        <w:t xml:space="preserve"> 붙어서 데이터 업데이트(</w:t>
+      </w:r>
+      <w:proofErr w:type="spellStart"/>
+      <w:r>
+        <w:rPr>
+          <w:rFonts w:hint="eastAsia"/>
+        </w:rPr>
+        <w:t>게터</w:t>
+      </w:r>
+      <w:proofErr w:type="spellEnd"/>
+      <w:r>
+        <w:rPr>
+          <w:rFonts w:hint="eastAsia"/>
+        </w:rPr>
+        <w:t>,</w:t>
+      </w:r>
+      <w:r>
+        <w:t xml:space="preserve"> </w:t>
+      </w:r>
+      <w:r>
+        <w:rPr>
+          <w:rFonts w:hint="eastAsia"/>
+        </w:rPr>
+        <w:t>세터</w:t>
+      </w:r>
+      <w:r>
+        <w:t>)</w:t>
+      </w:r>
+      <w:r>
+        <w:rPr>
+          <w:rFonts w:hint="eastAsia"/>
+        </w:rPr>
+        <w:t>,</w:t>
+      </w:r>
+      <w:r>
+        <w:t xml:space="preserve"> </w:t>
+      </w:r>
+      <w:r>
+        <w:rPr>
+          <w:rFonts w:hint="eastAsia"/>
+        </w:rPr>
+        <w:t>생성자 생략 등 데이터 변형에 대한 기본적인 기능이 제공되는 데이터 객체</w:t>
+      </w:r>
+    </w:p>
+    <w:p>
+      <w:pPr>
+        <w:widowControl/>
+        <w:wordWrap/>
+        <w:autoSpaceDE/>
+        <w:autoSpaceDN/>
+        <w:jc w:val="left"/>
+      </w:pPr>
+      <w:r>
+        <w:lastRenderedPageBreak/>
+        <w:t xml:space="preserve">VO – </w:t>
+      </w:r>
+      <w:proofErr w:type="spellStart"/>
+      <w:r>
+        <w:rPr>
+          <w:rFonts w:hint="eastAsia"/>
+        </w:rPr>
+        <w:t>게터만</w:t>
+      </w:r>
+      <w:proofErr w:type="spellEnd"/>
+      <w:r>
+        <w:rPr>
+          <w:rFonts w:hint="eastAsia"/>
+        </w:rPr>
+        <w:t xml:space="preserve"> 제공되는 읽기 전용 데이터 객체로 </w:t>
+      </w:r>
+      <w:r>
+        <w:rPr>
+          <w:rFonts w:hint="eastAsia"/>
+        </w:rPr>
+        <w:t xml:space="preserve">데이터베이스에 삽입할 때 </w:t>
+      </w:r>
+      <w:r>
+        <w:t xml:space="preserve">VO </w:t>
+      </w:r>
+      <w:r>
+        <w:rPr>
+          <w:rFonts w:hint="eastAsia"/>
+        </w:rPr>
+        <w:t>형태의 순수한 데이터 객체로</w:t>
+      </w:r>
+      <w:r>
+        <w:rPr>
+          <w:rFonts w:hint="eastAsia"/>
+        </w:rPr>
+        <w:t xml:space="preserve"> </w:t>
+      </w:r>
+      <w:r>
+        <w:rPr>
+          <w:rFonts w:hint="eastAsia"/>
+        </w:rPr>
+        <w:t>변환</w:t>
+      </w:r>
+      <w:r>
+        <w:rPr>
+          <w:rFonts w:hint="eastAsia"/>
+        </w:rPr>
+        <w:t>(매핑)</w:t>
+      </w:r>
+      <w:r>
+        <w:rPr>
+          <w:rFonts w:hint="eastAsia"/>
+        </w:rPr>
+        <w:t>해주어야 한다.</w:t>
+      </w:r>
+    </w:p>
+    <w:p>
+      <w:pPr>
+        <w:widowControl/>
+        <w:wordWrap/>
+        <w:autoSpaceDE/>
+        <w:autoSpaceDN/>
+        <w:jc w:val="left"/>
+      </w:pPr>
+      <w:r>
+        <w:t xml:space="preserve">DAO – </w:t>
+      </w:r>
+      <w:r>
+        <w:rPr>
+          <w:rFonts w:hint="eastAsia"/>
+        </w:rPr>
+        <w:t xml:space="preserve">데이터 처리(지금까지는 </w:t>
+      </w:r>
+      <w:r>
+        <w:t>SQL</w:t>
+      </w:r>
+      <w:r>
+        <w:rPr>
+          <w:rFonts w:hint="eastAsia"/>
+        </w:rPr>
+        <w:t>작업</w:t>
+      </w:r>
+      <w:r>
+        <w:t>)</w:t>
+      </w:r>
+      <w:r>
+        <w:rPr>
+          <w:rFonts w:hint="eastAsia"/>
+        </w:rPr>
+        <w:t>을 위</w:t>
+      </w:r>
+      <w:r>
+        <w:rPr>
+          <w:rFonts w:hint="eastAsia"/>
+        </w:rPr>
+        <w:t>한</w:t>
+      </w:r>
+      <w:r>
+        <w:rPr>
+          <w:rFonts w:hint="eastAsia"/>
+        </w:rPr>
+        <w:t xml:space="preserve"> </w:t>
+      </w:r>
+      <w:r>
+        <w:rPr>
+          <w:rFonts w:hint="eastAsia"/>
+        </w:rPr>
+        <w:t xml:space="preserve">다양한 </w:t>
+      </w:r>
+      <w:r>
+        <w:rPr>
+          <w:rFonts w:hint="eastAsia"/>
+        </w:rPr>
+        <w:t>오퍼레이션이 제공되는 클래스</w:t>
+      </w:r>
+      <w:r>
+        <w:t>. Vo</w:t>
+      </w:r>
+      <w:r>
+        <w:rPr>
+          <w:rFonts w:hint="eastAsia"/>
+        </w:rPr>
+        <w:t>나 특정 매개변수(킷값</w:t>
+      </w:r>
+      <w:r>
+        <w:t>)</w:t>
+      </w:r>
+      <w:r>
+        <w:rPr>
+          <w:rFonts w:hint="eastAsia"/>
+        </w:rPr>
+        <w:t xml:space="preserve">을 받아 </w:t>
+      </w:r>
+      <w:r>
+        <w:t>SQL</w:t>
+      </w:r>
+      <w:r>
+        <w:rPr>
+          <w:rFonts w:hint="eastAsia"/>
+        </w:rPr>
+        <w:t xml:space="preserve"> 작업을 지원한다.</w:t>
+      </w:r>
+    </w:p>
+    <w:p>
+      <w:pPr>
+        <w:widowControl/>
+        <w:wordWrap/>
+        <w:autoSpaceDE/>
+        <w:autoSpaceDN/>
+        <w:jc w:val="left"/>
+      </w:pPr>
+      <w:r>
+        <w:t>Enum</w:t>
+      </w:r>
+      <w:r>
+        <w:rPr>
+          <w:rFonts w:hint="eastAsia"/>
+        </w:rPr>
+        <w:t xml:space="preserve">객체 </w:t>
+      </w:r>
+      <w:r>
+        <w:t xml:space="preserve">– </w:t>
+      </w:r>
+      <w:r>
+        <w:rPr>
+          <w:rFonts w:hint="eastAsia"/>
+        </w:rPr>
+        <w:t xml:space="preserve">스프링 프레임워크 없이 </w:t>
+      </w:r>
+      <w:proofErr w:type="spellStart"/>
+      <w:r>
+        <w:rPr>
+          <w:rFonts w:hint="eastAsia"/>
+        </w:rPr>
+        <w:t>싱글턴</w:t>
+      </w:r>
+      <w:proofErr w:type="spellEnd"/>
+      <w:r>
+        <w:rPr>
+          <w:rFonts w:hint="eastAsia"/>
+        </w:rPr>
+        <w:t xml:space="preserve"> 패턴을 사용하기 위해 </w:t>
+      </w:r>
+      <w:proofErr w:type="spellStart"/>
+      <w:r>
+        <w:t>enum</w:t>
+      </w:r>
+      <w:r>
+        <w:rPr>
+          <w:rFonts w:hint="eastAsia"/>
+        </w:rPr>
+        <w:t>으로</w:t>
+      </w:r>
+      <w:proofErr w:type="spellEnd"/>
+      <w:r>
+        <w:rPr>
+          <w:rFonts w:hint="eastAsia"/>
+        </w:rPr>
+        <w:t xml:space="preserve"> 선언하는 듯 하다.</w:t>
+      </w:r>
+      <w:r>
+        <w:t xml:space="preserve"> </w:t>
+      </w:r>
+      <w:r>
+        <w:rPr>
+          <w:rFonts w:hint="eastAsia"/>
+        </w:rPr>
+        <w:t>객체를 여러 개 만들 필요 없이 하나의 객체만 생성해 클래스 이름 자체가 객체 이름처럼 사용될 수 있게 한다.</w:t>
+      </w:r>
+    </w:p>
+    <w:p>
+      <w:pPr>
+        <w:widowControl/>
+        <w:wordWrap/>
+        <w:autoSpaceDE/>
+        <w:autoSpaceDN/>
+        <w:jc w:val="left"/>
+      </w:pPr>
+      <w:r>
+        <w:rPr>
+          <w:rFonts w:hint="eastAsia"/>
+        </w:rPr>
+        <w:t>S</w:t>
+      </w:r>
+      <w:r>
+        <w:t xml:space="preserve">ervice </w:t>
+      </w:r>
+      <w:r>
+        <w:rPr>
+          <w:rFonts w:hint="eastAsia"/>
+        </w:rPr>
+        <w:t xml:space="preserve">클래스 </w:t>
+      </w:r>
+      <w:r>
+        <w:t>– DTO</w:t>
+      </w:r>
+      <w:proofErr w:type="spellStart"/>
+      <w:r>
+        <w:rPr>
+          <w:rFonts w:hint="eastAsia"/>
+        </w:rPr>
+        <w:t>를</w:t>
+      </w:r>
+      <w:proofErr w:type="spellEnd"/>
+      <w:r>
+        <w:rPr>
+          <w:rFonts w:hint="eastAsia"/>
+        </w:rPr>
+        <w:t xml:space="preserve"> </w:t>
+      </w:r>
+      <w:r>
+        <w:t>VO</w:t>
+      </w:r>
+      <w:r>
+        <w:rPr>
+          <w:rFonts w:hint="eastAsia"/>
+        </w:rPr>
+        <w:t>로 변환하기 위한 매핑 메서드를 지원한다.</w:t>
+      </w:r>
+    </w:p>
+    <w:p>
+      <w:pPr>
+        <w:widowControl/>
+        <w:wordWrap/>
+        <w:autoSpaceDE/>
+        <w:autoSpaceDN/>
+        <w:jc w:val="left"/>
+      </w:pPr>
+    </w:p>
+    <w:p>
+      <w:pPr>
+        <w:widowControl/>
+        <w:wordWrap/>
+        <w:autoSpaceDE/>
+        <w:autoSpaceDN/>
+        <w:jc w:val="left"/>
+        <w:rPr>
+          <w:b/>
+          <w:bCs/>
+        </w:rPr>
+      </w:pPr>
+      <w:r>
+        <w:rPr>
+          <w:b/>
+          <w:bCs/>
+        </w:rPr>
+        <w:t>PRG(Post-Redirect-Get)</w:t>
+      </w:r>
+      <w:r>
+        <w:rPr>
+          <w:rFonts w:hint="eastAsia"/>
+          <w:b/>
+          <w:bCs/>
+        </w:rPr>
+        <w:t xml:space="preserve"> 패턴</w:t>
+      </w:r>
+    </w:p>
+    <w:p>
+      <w:pPr>
+        <w:widowControl/>
+        <w:wordWrap/>
+        <w:autoSpaceDE/>
+        <w:autoSpaceDN/>
+        <w:jc w:val="left"/>
+      </w:pPr>
+      <w:r>
+        <w:rPr>
+          <w:rFonts w:hint="eastAsia"/>
+        </w:rPr>
+        <w:t xml:space="preserve">양식을 통해 업데이트 대상을 </w:t>
+      </w:r>
+      <w:proofErr w:type="spellStart"/>
+      <w:r>
+        <w:rPr>
+          <w:rFonts w:hint="eastAsia"/>
+        </w:rPr>
+        <w:t>입력받을</w:t>
+      </w:r>
+      <w:proofErr w:type="spellEnd"/>
+      <w:r>
+        <w:rPr>
+          <w:rFonts w:hint="eastAsia"/>
+        </w:rPr>
+        <w:t xml:space="preserve"> 후 </w:t>
+      </w:r>
+      <w:r>
+        <w:t>Get</w:t>
+      </w:r>
+      <w:proofErr w:type="spellStart"/>
+      <w:r>
+        <w:rPr>
+          <w:rFonts w:hint="eastAsia"/>
+        </w:rPr>
+        <w:t>으로</w:t>
+      </w:r>
+      <w:proofErr w:type="spellEnd"/>
+      <w:r>
+        <w:rPr>
+          <w:rFonts w:hint="eastAsia"/>
+        </w:rPr>
+        <w:t xml:space="preserve"> 업데이트 양식이 아닌 화면을 보여주는 패턴이다.</w:t>
+      </w:r>
+      <w:r>
+        <w:t xml:space="preserve"> </w:t>
+      </w:r>
+    </w:p>
+    <w:p>
+      <w:pPr>
+        <w:widowControl/>
+        <w:wordWrap/>
+        <w:autoSpaceDE/>
+        <w:autoSpaceDN/>
+        <w:jc w:val="left"/>
+      </w:pPr>
+    </w:p>
+    <w:p>
+      <w:pPr>
+        <w:widowControl/>
+        <w:wordWrap/>
+        <w:autoSpaceDE/>
+        <w:autoSpaceDN/>
+        <w:jc w:val="left"/>
+        <w:rPr>
+          <w:b/>
+          <w:bCs/>
+        </w:rPr>
+      </w:pPr>
+      <w:r>
+        <w:rPr>
+          <w:rFonts w:hint="eastAsia"/>
+          <w:b/>
+          <w:bCs/>
+        </w:rPr>
+        <w:t xml:space="preserve">웹 </w:t>
+      </w:r>
+      <w:r>
+        <w:rPr>
+          <w:b/>
+          <w:bCs/>
+        </w:rPr>
+        <w:t xml:space="preserve">MVC + JDBC </w:t>
+      </w:r>
+      <w:r>
+        <w:rPr>
+          <w:rFonts w:hint="eastAsia"/>
+          <w:b/>
+          <w:bCs/>
+        </w:rPr>
+        <w:t>구조의 단점</w:t>
+      </w:r>
+    </w:p>
+    <w:p>
+      <w:pPr>
+        <w:widowControl/>
+        <w:wordWrap/>
+        <w:autoSpaceDE/>
+        <w:autoSpaceDN/>
+        <w:jc w:val="left"/>
+        <w:rPr>
+          <w:rFonts w:hint="eastAsia"/>
+        </w:rPr>
+      </w:pPr>
+      <w:r>
+        <w:t>DAO</w:t>
+      </w:r>
+      <w:r>
+        <w:rPr>
+          <w:rFonts w:hint="eastAsia"/>
+        </w:rPr>
+        <w:t xml:space="preserve">와 </w:t>
+      </w:r>
+      <w:r>
+        <w:t>Service</w:t>
+      </w:r>
+      <w:r>
+        <w:rPr>
+          <w:rFonts w:hint="eastAsia"/>
+        </w:rPr>
+        <w:t>는 하나이지만 컨트롤러는 여러 개이다.</w:t>
+      </w:r>
+    </w:p>
+    <w:p>
+      <w:pPr>
+        <w:widowControl/>
+        <w:wordWrap/>
+        <w:autoSpaceDE/>
+        <w:autoSpaceDN/>
+        <w:jc w:val="left"/>
+        <w:rPr>
+          <w:rFonts w:hint="eastAsia"/>
+        </w:rPr>
+      </w:pPr>
+    </w:p>
+    <w:p>
+      <w:pPr>
+        <w:widowControl/>
+        <w:wordWrap/>
+        <w:autoSpaceDE/>
+        <w:autoSpaceDN/>
+        <w:jc w:val="left"/>
+      </w:pPr>
+      <w:r>
+        <w:rPr>
+          <w:rFonts w:hint="eastAsia"/>
+        </w:rPr>
+        <w:t>비슷한</w:t>
+      </w:r>
+      <w:r>
+        <w:t xml:space="preserve"> </w:t>
+      </w:r>
+      <w:r>
+        <w:rPr>
+          <w:rFonts w:hint="eastAsia"/>
+        </w:rPr>
+        <w:t>컨트롤러를 요구 페이지마다 새로 만들어야 한다.</w:t>
+      </w:r>
+      <w:r>
+        <w:t xml:space="preserve"> </w:t>
+      </w:r>
+      <w:proofErr w:type="spellStart"/>
+      <w:r>
+        <w:t>doGet</w:t>
+      </w:r>
+      <w:proofErr w:type="spellEnd"/>
+      <w:r>
+        <w:t xml:space="preserve">, </w:t>
+      </w:r>
+      <w:proofErr w:type="spellStart"/>
+      <w:r>
+        <w:t>doPost</w:t>
+      </w:r>
+      <w:proofErr w:type="spellEnd"/>
+      <w:r>
+        <w:rPr>
+          <w:rFonts w:hint="eastAsia"/>
+        </w:rPr>
+        <w:t>가 매</w:t>
+      </w:r>
+      <w:r>
+        <w:t xml:space="preserve"> </w:t>
+      </w:r>
+      <w:r>
+        <w:rPr>
+          <w:rFonts w:hint="eastAsia"/>
+        </w:rPr>
+        <w:t>컨트롤러마다 비슷한 양상으로 반복된다.</w:t>
+      </w:r>
+      <w:r>
+        <w:t xml:space="preserve"> </w:t>
+      </w:r>
+    </w:p>
+    <w:p>
+      <w:pPr>
+        <w:widowControl/>
+        <w:wordWrap/>
+        <w:autoSpaceDE/>
+        <w:autoSpaceDN/>
+        <w:jc w:val="left"/>
+      </w:pPr>
+    </w:p>
+    <w:p>
+      <w:pPr>
+        <w:widowControl/>
+        <w:wordWrap/>
+        <w:autoSpaceDE/>
+        <w:autoSpaceDN/>
+        <w:jc w:val="left"/>
+      </w:pPr>
+      <w:r>
+        <w:rPr>
+          <w:rFonts w:hint="eastAsia"/>
+        </w:rPr>
+        <w:t xml:space="preserve">보여주는 </w:t>
+      </w:r>
+      <w:r>
+        <w:t>JSP</w:t>
+      </w:r>
+      <w:r>
+        <w:rPr>
+          <w:rFonts w:hint="eastAsia"/>
+        </w:rPr>
+        <w:t xml:space="preserve">만 다르고 동일한 </w:t>
+      </w:r>
+      <w:r>
+        <w:t>Http</w:t>
+      </w:r>
+      <w:r>
+        <w:rPr>
+          <w:rFonts w:hint="eastAsia"/>
+        </w:rPr>
+        <w:t xml:space="preserve"> 메서드를 처리하는 비슷한 로직들이 많아진다.</w:t>
+      </w:r>
+    </w:p>
+    <w:p>
+      <w:pPr>
+        <w:widowControl/>
+        <w:wordWrap/>
+        <w:autoSpaceDE/>
+        <w:autoSpaceDN/>
+        <w:jc w:val="left"/>
+      </w:pPr>
+    </w:p>
+    <w:p>
+      <w:pPr>
+        <w:widowControl/>
+        <w:wordWrap/>
+        <w:autoSpaceDE/>
+        <w:autoSpaceDN/>
+        <w:jc w:val="left"/>
+      </w:pPr>
+      <w:r>
+        <w:rPr>
+          <w:rFonts w:hint="eastAsia"/>
+        </w:rPr>
+        <w:t>예외처리</w:t>
+      </w:r>
+      <w:r>
+        <w:rPr>
+          <w:rFonts w:hint="eastAsia"/>
+        </w:rPr>
+        <w:t>에</w:t>
+      </w:r>
+      <w:r>
+        <w:rPr>
+          <w:rFonts w:hint="eastAsia"/>
+        </w:rPr>
+        <w:t xml:space="preserve"> 대비하기 힘들다.</w:t>
+      </w:r>
+    </w:p>
+    <w:p>
+      <w:pPr>
+        <w:widowControl/>
+        <w:wordWrap/>
+        <w:autoSpaceDE/>
+        <w:autoSpaceDN/>
+        <w:jc w:val="left"/>
+      </w:pPr>
+    </w:p>
+    <w:p>
+      <w:pPr>
+        <w:widowControl/>
+        <w:wordWrap/>
+        <w:autoSpaceDE/>
+        <w:autoSpaceDN/>
+        <w:jc w:val="left"/>
+      </w:pPr>
+      <w:r>
+        <w:rPr>
+          <w:rFonts w:hint="eastAsia"/>
+        </w:rPr>
+        <w:t xml:space="preserve">동일한 </w:t>
+      </w:r>
+      <w:proofErr w:type="spellStart"/>
+      <w:r>
+        <w:rPr>
+          <w:rFonts w:hint="eastAsia"/>
+        </w:rPr>
+        <w:t>리퀘스트</w:t>
+      </w:r>
+      <w:proofErr w:type="spellEnd"/>
+      <w:r>
+        <w:rPr>
+          <w:rFonts w:hint="eastAsia"/>
+        </w:rPr>
+        <w:t xml:space="preserve"> 처리나 매핑</w:t>
+      </w:r>
+      <w:r>
+        <w:rPr>
+          <w:rFonts w:hint="eastAsia"/>
+        </w:rPr>
+        <w:t>,</w:t>
+      </w:r>
+      <w:r>
+        <w:t xml:space="preserve"> </w:t>
+      </w:r>
+      <w:proofErr w:type="spellStart"/>
+      <w:r>
+        <w:rPr>
+          <w:rFonts w:hint="eastAsia"/>
+        </w:rPr>
+        <w:t>형변환</w:t>
+      </w:r>
+      <w:proofErr w:type="spellEnd"/>
+      <w:r>
+        <w:rPr>
+          <w:rFonts w:hint="eastAsia"/>
+        </w:rPr>
+        <w:t xml:space="preserve"> 코드들이 많다.</w:t>
+      </w:r>
+    </w:p>
+    <w:p>
+      <w:pPr>
+        <w:widowControl/>
+        <w:wordWrap/>
+        <w:autoSpaceDE/>
+        <w:autoSpaceDN/>
+        <w:jc w:val="left"/>
+      </w:pPr>
+    </w:p>
+    <w:p>
+      <w:pPr>
+        <w:widowControl/>
+        <w:wordWrap/>
+        <w:autoSpaceDE/>
+        <w:autoSpaceDN/>
+        <w:jc w:val="left"/>
+      </w:pPr>
+      <w:r>
+        <w:rPr>
+          <w:rFonts w:hint="eastAsia"/>
+        </w:rPr>
+        <w:t>이런 문제들을 해결하기 위해 객체 지향적 방법론을 적용</w:t>
+      </w:r>
+      <w:r>
+        <w:rPr>
+          <w:rFonts w:hint="eastAsia"/>
+        </w:rPr>
+        <w:t>한</w:t>
+      </w:r>
+      <w:r>
+        <w:rPr>
+          <w:rFonts w:hint="eastAsia"/>
+        </w:rPr>
+        <w:t xml:space="preserve"> 프레임워크들이 만들어</w:t>
+      </w:r>
+      <w:r>
+        <w:rPr>
+          <w:rFonts w:hint="eastAsia"/>
+        </w:rPr>
+        <w:t>졌다.</w:t>
+      </w:r>
+      <w:r>
+        <w:t xml:space="preserve"> </w:t>
+      </w:r>
+      <w:r>
+        <w:rPr>
+          <w:rFonts w:hint="eastAsia"/>
+        </w:rPr>
+        <w:t>뒤에서 스프링이 이 문제들을 어떻게 해결하는지 확인하자.</w:t>
+      </w:r>
+    </w:p>
+    <w:p>
+      <w:pPr>
+        <w:widowControl/>
+        <w:wordWrap/>
+        <w:autoSpaceDE/>
+        <w:autoSpaceDN/>
+        <w:jc w:val="left"/>
+      </w:pPr>
+    </w:p>
+    <w:p>
+      <w:pPr>
+        <w:widowControl/>
+        <w:wordWrap/>
+        <w:autoSpaceDE/>
+        <w:autoSpaceDN/>
+        <w:jc w:val="left"/>
+        <w:rPr>
+          <w:b/>
+          <w:bCs/>
+        </w:rPr>
+      </w:pPr>
+      <w:r>
+        <w:rPr>
+          <w:b/>
+          <w:bCs/>
+        </w:rPr>
+        <w:t>Stateless</w:t>
+      </w:r>
+      <w:r>
+        <w:rPr>
+          <w:rFonts w:hint="eastAsia"/>
+          <w:b/>
+          <w:bCs/>
+        </w:rPr>
+        <w:t xml:space="preserve">로 </w:t>
+      </w:r>
+      <w:r>
+        <w:rPr>
+          <w:b/>
+          <w:bCs/>
+        </w:rPr>
+        <w:t>State</w:t>
+      </w:r>
+      <w:r>
+        <w:rPr>
+          <w:rFonts w:hint="eastAsia"/>
+          <w:b/>
+          <w:bCs/>
+        </w:rPr>
+        <w:t>의 장점</w:t>
+      </w:r>
+      <w:r>
+        <w:rPr>
+          <w:b/>
+          <w:bCs/>
+        </w:rPr>
+        <w:t xml:space="preserve"> </w:t>
+      </w:r>
+      <w:r>
+        <w:rPr>
+          <w:rFonts w:hint="eastAsia"/>
+          <w:b/>
+          <w:bCs/>
+        </w:rPr>
+        <w:t>활용하기</w:t>
+      </w:r>
+    </w:p>
+    <w:p>
+      <w:pPr>
+        <w:widowControl/>
+        <w:wordWrap/>
+        <w:autoSpaceDE/>
+        <w:autoSpaceDN/>
+        <w:jc w:val="left"/>
+      </w:pPr>
+      <w:r>
+        <w:t>Http</w:t>
+      </w:r>
+      <w:r>
+        <w:rPr>
+          <w:rFonts w:hint="eastAsia"/>
+        </w:rPr>
+        <w:t xml:space="preserve">는 </w:t>
+      </w:r>
+      <w:proofErr w:type="spellStart"/>
+      <w:r>
+        <w:rPr>
+          <w:rFonts w:hint="eastAsia"/>
+        </w:rPr>
+        <w:t>비연결성이지만</w:t>
+      </w:r>
+      <w:proofErr w:type="spellEnd"/>
+      <w:r>
+        <w:rPr>
+          <w:rFonts w:hint="eastAsia"/>
+        </w:rPr>
+        <w:t xml:space="preserve"> 고객의 상태를 기억하기 특별한 메커니즘을 사용한다.</w:t>
+      </w:r>
+      <w:r>
+        <w:t xml:space="preserve"> </w:t>
+      </w:r>
+      <w:r>
+        <w:rPr>
+          <w:rFonts w:hint="eastAsia"/>
+        </w:rPr>
+        <w:t>세션이나 쿠키 토큰 등이 그것이다.</w:t>
+      </w:r>
+      <w:r>
+        <w:t xml:space="preserve"> </w:t>
+      </w:r>
+      <w:r>
+        <w:rPr>
+          <w:rFonts w:hint="eastAsia"/>
+        </w:rPr>
+        <w:t>로그인 유지를</w:t>
+      </w:r>
+      <w:r>
+        <w:t xml:space="preserve"> </w:t>
+      </w:r>
+      <w:r>
+        <w:rPr>
+          <w:rFonts w:hint="eastAsia"/>
+        </w:rPr>
+        <w:t xml:space="preserve">위한 모든 기능을 세션 </w:t>
+      </w:r>
+      <w:proofErr w:type="spellStart"/>
+      <w:r>
+        <w:rPr>
+          <w:rFonts w:hint="eastAsia"/>
+        </w:rPr>
+        <w:t>트래킹이라고</w:t>
+      </w:r>
+      <w:proofErr w:type="spellEnd"/>
+      <w:r>
+        <w:rPr>
+          <w:rFonts w:hint="eastAsia"/>
+        </w:rPr>
+        <w:t xml:space="preserve"> 한다.</w:t>
+      </w:r>
+    </w:p>
+    <w:p>
+      <w:pPr>
+        <w:widowControl/>
+        <w:wordWrap/>
+        <w:autoSpaceDE/>
+        <w:autoSpaceDN/>
+        <w:jc w:val="left"/>
+      </w:pPr>
+    </w:p>
+    <w:p>
+      <w:pPr>
+        <w:widowControl/>
+        <w:wordWrap/>
+        <w:autoSpaceDE/>
+        <w:autoSpaceDN/>
+        <w:jc w:val="left"/>
+        <w:rPr>
+          <w:b/>
+          <w:bCs/>
+        </w:rPr>
+      </w:pPr>
+      <w:r>
+        <w:rPr>
+          <w:rFonts w:hint="eastAsia"/>
+          <w:b/>
+          <w:bCs/>
+        </w:rPr>
+        <w:t>쿠키</w:t>
+      </w:r>
+    </w:p>
+    <w:p>
+      <w:pPr>
+        <w:widowControl/>
+        <w:wordWrap/>
+        <w:autoSpaceDE/>
+        <w:autoSpaceDN/>
+        <w:jc w:val="left"/>
+      </w:pPr>
+      <w:r>
+        <w:rPr>
+          <w:rFonts w:hint="eastAsia"/>
+        </w:rPr>
+        <w:t>문자열로 이뤄진 데이터 조각</w:t>
+      </w:r>
+      <w:r>
+        <w:t xml:space="preserve">. </w:t>
+      </w:r>
+      <w:r>
+        <w:rPr>
+          <w:rFonts w:hint="eastAsia"/>
+        </w:rPr>
+        <w:t>요청과 응답 시에 주고받는 형태로 사</w:t>
+      </w:r>
+      <w:r>
+        <w:rPr>
+          <w:rFonts w:hint="eastAsia"/>
+        </w:rPr>
+        <w:t>용</w:t>
+      </w:r>
+      <w:r>
+        <w:rPr>
+          <w:rFonts w:hint="eastAsia"/>
+        </w:rPr>
+        <w:t>.</w:t>
+      </w:r>
+      <w:r>
+        <w:t xml:space="preserve"> </w:t>
+      </w:r>
+      <w:r>
+        <w:rPr>
+          <w:rFonts w:hint="eastAsia"/>
+        </w:rPr>
+        <w:t>기본 구조는</w:t>
+      </w:r>
+      <w:r>
+        <w:rPr>
+          <w:rFonts w:hint="eastAsia"/>
+        </w:rPr>
+        <w:t xml:space="preserve"> 키-</w:t>
+      </w:r>
+      <w:proofErr w:type="spellStart"/>
+      <w:r>
+        <w:rPr>
+          <w:rFonts w:hint="eastAsia"/>
+        </w:rPr>
+        <w:t>밸류</w:t>
+      </w:r>
+      <w:proofErr w:type="spellEnd"/>
+      <w:r>
+        <w:rPr>
+          <w:rFonts w:hint="eastAsia"/>
+        </w:rPr>
+        <w:t xml:space="preserve"> 구조</w:t>
+      </w:r>
+      <w:r>
+        <w:rPr>
+          <w:rFonts w:hint="eastAsia"/>
+        </w:rPr>
+        <w:t>.</w:t>
+      </w:r>
+      <w:r>
+        <w:t xml:space="preserve"> </w:t>
+      </w:r>
+      <w:r>
+        <w:rPr>
+          <w:rFonts w:hint="eastAsia"/>
+        </w:rPr>
+        <w:t>개발자 도구의 애플리케이션 메뉴를 통해 확인할 수 있다.</w:t>
+      </w:r>
+    </w:p>
+    <w:p>
+      <w:pPr>
+        <w:widowControl/>
+        <w:wordWrap/>
+        <w:autoSpaceDE/>
+        <w:autoSpaceDN/>
+        <w:jc w:val="left"/>
+      </w:pPr>
+      <w:r>
+        <w:rPr>
+          <w:rFonts w:hint="eastAsia"/>
+        </w:rPr>
+        <w:t>쿠키의 기본 시나리오</w:t>
+      </w:r>
+    </w:p>
+    <w:p>
+      <w:pPr>
+        <w:pStyle w:val="a3"/>
+        <w:widowControl/>
+        <w:numPr>
+          <w:ilvl w:val="0"/>
+          <w:numId w:val="6"/>
+        </w:numPr>
+        <w:wordWrap/>
+        <w:autoSpaceDE/>
+        <w:autoSpaceDN/>
+        <w:ind w:leftChars="0"/>
+        <w:jc w:val="left"/>
+      </w:pPr>
+      <w:r>
+        <w:rPr>
+          <w:rFonts w:hint="eastAsia"/>
+        </w:rPr>
+        <w:t>최초 서버 호출 시 해당 서버에서 발행한 쿠키 외에 브라우저는 아무 것도 전송하지 않는다.</w:t>
+      </w:r>
+    </w:p>
+    <w:p>
+      <w:pPr>
+        <w:pStyle w:val="a3"/>
+        <w:widowControl/>
+        <w:numPr>
+          <w:ilvl w:val="0"/>
+          <w:numId w:val="6"/>
+        </w:numPr>
+        <w:wordWrap/>
+        <w:autoSpaceDE/>
+        <w:autoSpaceDN/>
+        <w:ind w:leftChars="0"/>
+        <w:jc w:val="left"/>
+      </w:pPr>
+      <w:r>
+        <w:rPr>
+          <w:rFonts w:hint="eastAsia"/>
+        </w:rPr>
+        <w:lastRenderedPageBreak/>
+        <w:t>서버가 r</w:t>
+      </w:r>
+      <w:r>
+        <w:t>esponse</w:t>
+      </w:r>
+      <w:proofErr w:type="spellStart"/>
+      <w:r>
+        <w:rPr>
+          <w:rFonts w:hint="eastAsia"/>
+        </w:rPr>
+        <w:t>를</w:t>
+      </w:r>
+      <w:proofErr w:type="spellEnd"/>
+      <w:r>
+        <w:rPr>
+          <w:rFonts w:hint="eastAsia"/>
+        </w:rPr>
+        <w:t xml:space="preserve"> 보낼 때 브라우저에게 쿠키를 보내는데 이때 </w:t>
+      </w:r>
+      <w:r>
+        <w:t xml:space="preserve">Set-Cookie </w:t>
+      </w:r>
+      <w:r>
+        <w:rPr>
+          <w:rFonts w:hint="eastAsia"/>
+        </w:rPr>
+        <w:t xml:space="preserve">라는 </w:t>
+      </w:r>
+      <w:r>
+        <w:t>HTTP</w:t>
+      </w:r>
+      <w:r>
+        <w:rPr>
+          <w:rFonts w:hint="eastAsia"/>
+        </w:rPr>
+        <w:t xml:space="preserve"> 헤더를 이용한다.</w:t>
+      </w:r>
+    </w:p>
+    <w:p>
+      <w:pPr>
+        <w:pStyle w:val="a3"/>
+        <w:widowControl/>
+        <w:numPr>
+          <w:ilvl w:val="0"/>
+          <w:numId w:val="6"/>
+        </w:numPr>
+        <w:wordWrap/>
+        <w:autoSpaceDE/>
+        <w:autoSpaceDN/>
+        <w:ind w:leftChars="0"/>
+        <w:jc w:val="left"/>
+      </w:pPr>
+      <w:r>
+        <w:rPr>
+          <w:rFonts w:hint="eastAsia"/>
+        </w:rPr>
+        <w:t>브라우저는 쿠키를 받</w:t>
+      </w:r>
+      <w:r>
+        <w:rPr>
+          <w:rFonts w:hint="eastAsia"/>
+        </w:rPr>
+        <w:t>아</w:t>
+      </w:r>
+      <w:r>
+        <w:rPr>
+          <w:rFonts w:hint="eastAsia"/>
+        </w:rPr>
+        <w:t xml:space="preserve"> 정보를 읽고 이를 파일로 저장하거나 메모리에서만 처리하고 폐기한다.</w:t>
+      </w:r>
+      <w:r>
+        <w:t xml:space="preserve"> </w:t>
+      </w:r>
+      <w:r>
+        <w:rPr>
+          <w:rFonts w:hint="eastAsia"/>
+        </w:rPr>
+        <w:t xml:space="preserve">이때 </w:t>
+      </w:r>
+      <w:r>
+        <w:rPr>
+          <w:rFonts w:hint="eastAsia"/>
+        </w:rPr>
+        <w:t>판단 기준은 쿠키의 유효기간(만료기간)이다.</w:t>
+      </w:r>
+    </w:p>
+    <w:p>
+      <w:pPr>
+        <w:pStyle w:val="a3"/>
+        <w:widowControl/>
+        <w:numPr>
+          <w:ilvl w:val="0"/>
+          <w:numId w:val="6"/>
+        </w:numPr>
+        <w:wordWrap/>
+        <w:autoSpaceDE/>
+        <w:autoSpaceDN/>
+        <w:ind w:leftChars="0"/>
+        <w:jc w:val="left"/>
+      </w:pPr>
+      <w:r>
+        <w:rPr>
+          <w:rFonts w:hint="eastAsia"/>
+        </w:rPr>
+        <w:t xml:space="preserve">브라우저가 쿠키를 저장할 경우 </w:t>
+      </w:r>
+      <w:r>
+        <w:rPr>
+          <w:rFonts w:hint="eastAsia"/>
+        </w:rPr>
+        <w:t xml:space="preserve">브라우저가 서버에 다시 요청을 할 때 </w:t>
+      </w:r>
+      <w:r>
+        <w:t xml:space="preserve">HTTP </w:t>
+      </w:r>
+      <w:r>
+        <w:rPr>
+          <w:rFonts w:hint="eastAsia"/>
+        </w:rPr>
+        <w:t xml:space="preserve">헤더에 </w:t>
+      </w:r>
+      <w:r>
+        <w:t>Cookie</w:t>
+      </w:r>
+      <w:r>
+        <w:rPr>
+          <w:rFonts w:hint="eastAsia"/>
+        </w:rPr>
+        <w:t>라는 헤더 이름과 함께 전달한다.</w:t>
+      </w:r>
+      <w:r>
+        <w:t>(</w:t>
+      </w:r>
+      <w:r>
+        <w:rPr>
+          <w:rFonts w:hint="eastAsia"/>
+        </w:rPr>
+        <w:t xml:space="preserve">쿠키는 </w:t>
+      </w:r>
+      <w:r>
+        <w:t>path</w:t>
+      </w:r>
+      <w:proofErr w:type="spellStart"/>
+      <w:r>
+        <w:rPr>
+          <w:rFonts w:hint="eastAsia"/>
+        </w:rPr>
+        <w:t>를</w:t>
+      </w:r>
+      <w:proofErr w:type="spellEnd"/>
+      <w:r>
+        <w:rPr>
+          <w:rFonts w:hint="eastAsia"/>
+        </w:rPr>
+        <w:t xml:space="preserve"> 지정할 수 있어 해당 경로에 맞는 쿠키가 전송된다.</w:t>
+      </w:r>
+      <w:r>
+        <w:t>)</w:t>
+      </w:r>
+    </w:p>
+    <w:p>
+      <w:pPr>
+        <w:pStyle w:val="a3"/>
+        <w:widowControl/>
+        <w:numPr>
+          <w:ilvl w:val="0"/>
+          <w:numId w:val="6"/>
+        </w:numPr>
+        <w:wordWrap/>
+        <w:autoSpaceDE/>
+        <w:autoSpaceDN/>
+        <w:ind w:leftChars="0"/>
+        <w:jc w:val="left"/>
+      </w:pPr>
+      <w:r>
+        <w:rPr>
+          <w:rFonts w:hint="eastAsia"/>
+        </w:rPr>
+        <w:t>서버에서 필요에 따라 브라우저가 보낸 쿠키를 읽고 활용한다.</w:t>
+      </w:r>
+    </w:p>
+    <w:p>
+      <w:pPr>
+        <w:widowControl/>
+        <w:wordWrap/>
+        <w:autoSpaceDE/>
+        <w:autoSpaceDN/>
+        <w:jc w:val="left"/>
+      </w:pPr>
+    </w:p>
+    <w:p>
+      <w:pPr>
+        <w:widowControl/>
+        <w:wordWrap/>
+        <w:autoSpaceDE/>
+        <w:autoSpaceDN/>
+        <w:jc w:val="left"/>
+        <w:rPr>
+          <w:b/>
+          <w:bCs/>
+        </w:rPr>
+      </w:pPr>
+      <w:r>
+        <w:rPr>
+          <w:rFonts w:hint="eastAsia"/>
+          <w:b/>
+          <w:bCs/>
+        </w:rPr>
+        <w:t>쿠키의 종류</w:t>
+      </w:r>
+    </w:p>
+    <w:p>
+      <w:pPr>
+        <w:pStyle w:val="a3"/>
+        <w:widowControl/>
+        <w:numPr>
+          <w:ilvl w:val="0"/>
+          <w:numId w:val="7"/>
+        </w:numPr>
+        <w:wordWrap/>
+        <w:autoSpaceDE/>
+        <w:autoSpaceDN/>
+        <w:ind w:leftChars="0"/>
+        <w:jc w:val="left"/>
+      </w:pPr>
+      <w:r>
+        <w:rPr>
+          <w:rFonts w:hint="eastAsia"/>
+        </w:rPr>
+        <w:t>자동 발행 쿠키:</w:t>
+      </w:r>
+      <w:r>
+        <w:t xml:space="preserve"> </w:t>
+      </w:r>
+      <w:r>
+        <w:rPr>
+          <w:rFonts w:hint="eastAsia"/>
+        </w:rPr>
+        <w:t xml:space="preserve">특별히 정해두지 않은 경우 </w:t>
+      </w:r>
+      <w:r>
+        <w:t>WAS</w:t>
+      </w:r>
+      <w:r>
+        <w:rPr>
+          <w:rFonts w:hint="eastAsia"/>
+        </w:rPr>
+        <w:t>에 의해 자동 발행된다.</w:t>
+      </w:r>
+      <w:r>
+        <w:t xml:space="preserve"> </w:t>
+      </w:r>
+      <w:proofErr w:type="spellStart"/>
+      <w:r>
+        <w:rPr>
+          <w:rFonts w:hint="eastAsia"/>
+        </w:rPr>
+        <w:t>서블릿</w:t>
+      </w:r>
+      <w:proofErr w:type="spellEnd"/>
+      <w:r>
+        <w:t xml:space="preserve"> </w:t>
+      </w:r>
+      <w:r>
+        <w:rPr>
+          <w:rFonts w:hint="eastAsia"/>
+        </w:rPr>
+        <w:t xml:space="preserve">컨테이너인 </w:t>
+      </w:r>
+      <w:proofErr w:type="spellStart"/>
+      <w:r>
+        <w:rPr>
+          <w:rFonts w:hint="eastAsia"/>
+        </w:rPr>
+        <w:t>톰캣은</w:t>
+      </w:r>
+      <w:proofErr w:type="spellEnd"/>
+      <w:r>
+        <w:rPr>
+          <w:rFonts w:hint="eastAsia"/>
+        </w:rPr>
+        <w:t xml:space="preserve"> </w:t>
+      </w:r>
+      <w:r>
+        <w:t>‘JSESSIONID’</w:t>
+      </w:r>
+      <w:r>
+        <w:rPr>
+          <w:rFonts w:hint="eastAsia"/>
+        </w:rPr>
+        <w:t>라는 이름을 사용.</w:t>
+      </w:r>
+    </w:p>
+    <w:p>
+      <w:pPr>
+        <w:pStyle w:val="a3"/>
+        <w:widowControl/>
+        <w:wordWrap/>
+        <w:autoSpaceDE/>
+        <w:autoSpaceDN/>
+        <w:ind w:leftChars="0"/>
+        <w:jc w:val="left"/>
+      </w:pPr>
+      <w:r>
+        <w:t>-</w:t>
+      </w:r>
+      <w:r>
+        <w:rPr>
+          <w:rFonts w:hint="eastAsia"/>
+        </w:rPr>
+        <w:t xml:space="preserve">서버에서 발행한 쿠키는 브라우저 메모리 상에 보관되어 브라우저 </w:t>
+      </w:r>
+      <w:proofErr w:type="spellStart"/>
+      <w:r>
+        <w:rPr>
+          <w:rFonts w:hint="eastAsia"/>
+        </w:rPr>
+        <w:t>종료시</w:t>
+      </w:r>
+      <w:proofErr w:type="spellEnd"/>
+      <w:r>
+        <w:rPr>
+          <w:rFonts w:hint="eastAsia"/>
+        </w:rPr>
+        <w:t xml:space="preserve"> 삭제됨</w:t>
+      </w:r>
+    </w:p>
+    <w:p>
+      <w:pPr>
+        <w:pStyle w:val="a3"/>
+        <w:widowControl/>
+        <w:wordWrap/>
+        <w:autoSpaceDE/>
+        <w:autoSpaceDN/>
+        <w:ind w:leftChars="0"/>
+        <w:jc w:val="left"/>
+      </w:pPr>
+      <w:r>
+        <w:rPr>
+          <w:rFonts w:hint="eastAsia"/>
+        </w:rPr>
+        <w:t xml:space="preserve">-서버 발행 쿠키는 경로가 </w:t>
+      </w:r>
+      <w:r>
+        <w:t>‘/’</w:t>
+      </w:r>
+      <w:r>
+        <w:rPr>
+          <w:rFonts w:hint="eastAsia"/>
+        </w:rPr>
+        <w:t>로 지정</w:t>
+      </w:r>
+    </w:p>
+    <w:p>
+      <w:pPr>
+        <w:pStyle w:val="a3"/>
+        <w:widowControl/>
+        <w:numPr>
+          <w:ilvl w:val="0"/>
+          <w:numId w:val="7"/>
+        </w:numPr>
+        <w:wordWrap/>
+        <w:autoSpaceDE/>
+        <w:autoSpaceDN/>
+        <w:ind w:leftChars="0"/>
+        <w:jc w:val="left"/>
+      </w:pPr>
+      <w:r>
+        <w:rPr>
+          <w:rFonts w:hint="eastAsia"/>
+        </w:rPr>
+        <w:t>개발자가 생성하는 쿠키:</w:t>
+      </w:r>
+      <w:r>
+        <w:t xml:space="preserve"> </w:t>
+      </w:r>
+      <w:r>
+        <w:rPr>
+          <w:rFonts w:hint="eastAsia"/>
+        </w:rPr>
+        <w:t>서버 발행 쿠키와 다음과 같은 차이가 있다.</w:t>
+      </w:r>
+    </w:p>
+    <w:p>
+      <w:pPr>
+        <w:pStyle w:val="a3"/>
+        <w:widowControl/>
+        <w:numPr>
+          <w:ilvl w:val="0"/>
+          <w:numId w:val="4"/>
+        </w:numPr>
+        <w:wordWrap/>
+        <w:autoSpaceDE/>
+        <w:autoSpaceDN/>
+        <w:ind w:leftChars="0"/>
+        <w:jc w:val="left"/>
+      </w:pPr>
+      <w:r>
+        <w:rPr>
+          <w:rFonts w:hint="eastAsia"/>
+        </w:rPr>
+        <w:t xml:space="preserve">이름을 </w:t>
+      </w:r>
+      <w:proofErr w:type="spellStart"/>
+      <w:r>
+        <w:rPr>
+          <w:rFonts w:hint="eastAsia"/>
+        </w:rPr>
+        <w:t>원하는대로</w:t>
+      </w:r>
+      <w:proofErr w:type="spellEnd"/>
+      <w:r>
+        <w:rPr>
+          <w:rFonts w:hint="eastAsia"/>
+        </w:rPr>
+        <w:t xml:space="preserve"> 지정</w:t>
+      </w:r>
+    </w:p>
+    <w:p>
+      <w:pPr>
+        <w:pStyle w:val="a3"/>
+        <w:widowControl/>
+        <w:numPr>
+          <w:ilvl w:val="0"/>
+          <w:numId w:val="4"/>
+        </w:numPr>
+        <w:wordWrap/>
+        <w:autoSpaceDE/>
+        <w:autoSpaceDN/>
+        <w:ind w:leftChars="0"/>
+        <w:jc w:val="left"/>
+      </w:pPr>
+      <w:r>
+        <w:rPr>
+          <w:rFonts w:hint="eastAsia"/>
+        </w:rPr>
+        <w:t>유효기간 설정</w:t>
+      </w:r>
+      <w:r>
+        <w:t xml:space="preserve"> </w:t>
+      </w:r>
+      <w:r>
+        <w:rPr>
+          <w:rFonts w:hint="eastAsia"/>
+        </w:rPr>
+        <w:t>가능(유효기간이 있으면 브라우저가 이를 파일 형태로 보관한다.</w:t>
+      </w:r>
+      <w:r>
+        <w:t>)</w:t>
+      </w:r>
+    </w:p>
+    <w:p>
+      <w:pPr>
+        <w:pStyle w:val="a3"/>
+        <w:widowControl/>
+        <w:numPr>
+          <w:ilvl w:val="0"/>
+          <w:numId w:val="4"/>
+        </w:numPr>
+        <w:wordWrap/>
+        <w:autoSpaceDE/>
+        <w:autoSpaceDN/>
+        <w:ind w:leftChars="0"/>
+        <w:jc w:val="left"/>
+      </w:pPr>
+      <w:r>
+        <w:rPr>
+          <w:rFonts w:hint="eastAsia"/>
+        </w:rPr>
+        <w:t xml:space="preserve">반드시 직접 </w:t>
+      </w:r>
+      <w:r>
+        <w:t>response</w:t>
+      </w:r>
+      <w:r>
+        <w:rPr>
+          <w:rFonts w:hint="eastAsia"/>
+        </w:rPr>
+        <w:t>에 추가해야 함</w:t>
+      </w:r>
+    </w:p>
+    <w:p>
+      <w:pPr>
+        <w:pStyle w:val="a3"/>
+        <w:widowControl/>
+        <w:numPr>
+          <w:ilvl w:val="0"/>
+          <w:numId w:val="4"/>
+        </w:numPr>
+        <w:wordWrap/>
+        <w:autoSpaceDE/>
+        <w:autoSpaceDN/>
+        <w:ind w:leftChars="0"/>
+        <w:jc w:val="left"/>
+      </w:pPr>
+      <w:r>
+        <w:rPr>
+          <w:rFonts w:hint="eastAsia"/>
+        </w:rPr>
+        <w:t>경로나 도메인을 지정할 수 있다.</w:t>
+      </w:r>
+      <w:r>
+        <w:t>(</w:t>
+      </w:r>
+      <w:r>
+        <w:rPr>
+          <w:rFonts w:hint="eastAsia"/>
+        </w:rPr>
+        <w:t>특정 서버의 경로를 호출하는 경우 쿠키 사용</w:t>
+      </w:r>
+      <w:r>
+        <w:t>)</w:t>
+      </w:r>
+    </w:p>
+    <w:p>
+      <w:pPr>
+        <w:widowControl/>
+        <w:wordWrap/>
+        <w:autoSpaceDE/>
+        <w:autoSpaceDN/>
+        <w:jc w:val="left"/>
+      </w:pPr>
+    </w:p>
+    <w:p>
+      <w:pPr>
+        <w:widowControl/>
+        <w:wordWrap/>
+        <w:autoSpaceDE/>
+        <w:autoSpaceDN/>
+        <w:jc w:val="left"/>
+        <w:rPr>
+          <w:b/>
+          <w:bCs/>
+        </w:rPr>
+      </w:pPr>
+      <w:proofErr w:type="spellStart"/>
+      <w:r>
+        <w:rPr>
+          <w:rFonts w:hint="eastAsia"/>
+          <w:b/>
+          <w:bCs/>
+        </w:rPr>
+        <w:t>서블릿</w:t>
+      </w:r>
+      <w:proofErr w:type="spellEnd"/>
+      <w:r>
+        <w:rPr>
+          <w:rFonts w:hint="eastAsia"/>
+          <w:b/>
+          <w:bCs/>
+        </w:rPr>
+        <w:t xml:space="preserve"> 컨텍스트와 세션 저장소</w:t>
+      </w:r>
+    </w:p>
+    <w:p>
+      <w:pPr>
+        <w:widowControl/>
+        <w:wordWrap/>
+        <w:autoSpaceDE/>
+        <w:autoSpaceDN/>
+        <w:jc w:val="left"/>
+      </w:pPr>
+      <w:r>
+        <w:rPr>
+          <w:rFonts w:hint="eastAsia"/>
+        </w:rPr>
+        <w:t xml:space="preserve">하나의 </w:t>
+      </w:r>
+      <w:proofErr w:type="spellStart"/>
+      <w:r>
+        <w:rPr>
+          <w:rFonts w:hint="eastAsia"/>
+        </w:rPr>
+        <w:t>톰캣은</w:t>
+      </w:r>
+      <w:proofErr w:type="spellEnd"/>
+      <w:r>
+        <w:rPr>
+          <w:rFonts w:hint="eastAsia"/>
+        </w:rPr>
+        <w:t xml:space="preserve"> 여러 개의 웹 애플리케이션을 실행할 수 있다.</w:t>
+      </w:r>
+      <w:r>
+        <w:t xml:space="preserve"> </w:t>
+      </w:r>
+      <w:r>
+        <w:rPr>
+          <w:rFonts w:hint="eastAsia"/>
+        </w:rPr>
+        <w:t>실제 운영 시 각각의 웹 애플리케이션은 별도의 도메인으로 분리되어 운영된다.</w:t>
+      </w:r>
+      <w:r>
+        <w:t xml:space="preserve"> </w:t>
+      </w:r>
+      <w:r>
+        <w:rPr>
+          <w:rFonts w:hint="eastAsia"/>
+        </w:rPr>
+        <w:t xml:space="preserve">각 애플리케이션은 자신만의 고유한 메모리 영역을 가지는데 여기에서 </w:t>
+      </w:r>
+      <w:proofErr w:type="spellStart"/>
+      <w:r>
+        <w:rPr>
+          <w:rFonts w:hint="eastAsia"/>
+        </w:rPr>
+        <w:t>서블릿이나</w:t>
+      </w:r>
+      <w:proofErr w:type="spellEnd"/>
+      <w:r>
+        <w:rPr>
+          <w:rFonts w:hint="eastAsia"/>
+        </w:rPr>
+        <w:t xml:space="preserve"> </w:t>
+      </w:r>
+      <w:r>
+        <w:t>JSP</w:t>
+      </w:r>
+      <w:proofErr w:type="spellStart"/>
+      <w:r>
+        <w:rPr>
+          <w:rFonts w:hint="eastAsia"/>
+        </w:rPr>
+        <w:t>를</w:t>
+      </w:r>
+      <w:proofErr w:type="spellEnd"/>
+      <w:r>
+        <w:rPr>
+          <w:rFonts w:hint="eastAsia"/>
+        </w:rPr>
+        <w:t xml:space="preserve"> 인스턴스로 만들어 서비스를 제공한다.</w:t>
+      </w:r>
+      <w:r>
+        <w:t xml:space="preserve"> </w:t>
+      </w:r>
+      <w:r>
+        <w:rPr>
+          <w:rFonts w:hint="eastAsia"/>
+        </w:rPr>
+        <w:t xml:space="preserve">이 영역을 </w:t>
+      </w:r>
+      <w:proofErr w:type="spellStart"/>
+      <w:r>
+        <w:rPr>
+          <w:rFonts w:hint="eastAsia"/>
+        </w:rPr>
+        <w:t>서블릿</w:t>
+      </w:r>
+      <w:proofErr w:type="spellEnd"/>
+      <w:r>
+        <w:rPr>
+          <w:rFonts w:hint="eastAsia"/>
+        </w:rPr>
+        <w:t xml:space="preserve"> </w:t>
+      </w:r>
+      <w:r>
+        <w:t>API</w:t>
+      </w:r>
+      <w:r>
+        <w:rPr>
+          <w:rFonts w:hint="eastAsia"/>
+        </w:rPr>
+        <w:t xml:space="preserve">의 </w:t>
+      </w:r>
+      <w:proofErr w:type="spellStart"/>
+      <w:r>
+        <w:rPr>
+          <w:rFonts w:hint="eastAsia"/>
+        </w:rPr>
+        <w:t>서블릿</w:t>
+      </w:r>
+      <w:proofErr w:type="spellEnd"/>
+      <w:r>
+        <w:rPr>
+          <w:rFonts w:hint="eastAsia"/>
+        </w:rPr>
+        <w:t xml:space="preserve"> 컨텍스트라고 한다.</w:t>
+      </w:r>
+      <w:r>
+        <w:t xml:space="preserve"> </w:t>
+      </w:r>
+      <w:r>
+        <w:rPr>
+          <w:rFonts w:hint="eastAsia"/>
+        </w:rPr>
+        <w:t>이때 세션 쿠키를 관리하기 위한 메모리 영역이 하나 더 생성되는데 이 공간을 세션 저장소라고 한다.</w:t>
+      </w:r>
+      <w:r>
+        <w:t xml:space="preserve"> </w:t>
+      </w:r>
+      <w:r>
+        <w:rPr>
+          <w:rFonts w:hint="eastAsia"/>
+        </w:rPr>
+        <w:t>세션 저장소는 키-</w:t>
+      </w:r>
+      <w:proofErr w:type="spellStart"/>
+      <w:r>
+        <w:rPr>
+          <w:rFonts w:hint="eastAsia"/>
+        </w:rPr>
+        <w:t>밸류를</w:t>
+      </w:r>
+      <w:proofErr w:type="spellEnd"/>
+      <w:r>
+        <w:rPr>
+          <w:rFonts w:hint="eastAsia"/>
+        </w:rPr>
+        <w:t xml:space="preserve"> 보관한다.</w:t>
+      </w:r>
+      <w:r>
+        <w:t xml:space="preserve"> </w:t>
+      </w:r>
+      <w:r>
+        <w:rPr>
+          <w:rFonts w:hint="eastAsia"/>
+        </w:rPr>
+        <w:t xml:space="preserve">키가 되는 </w:t>
+      </w:r>
+      <w:r>
+        <w:rPr>
+          <w:rFonts w:hint="eastAsia"/>
+        </w:rPr>
+        <w:t>것</w:t>
+      </w:r>
+      <w:r>
+        <w:rPr>
+          <w:rFonts w:hint="eastAsia"/>
+        </w:rPr>
+        <w:t xml:space="preserve">이 </w:t>
+      </w:r>
+      <w:proofErr w:type="spellStart"/>
+      <w:r>
+        <w:rPr>
+          <w:rFonts w:hint="eastAsia"/>
+        </w:rPr>
+        <w:t>톰캣에서는</w:t>
+      </w:r>
+      <w:proofErr w:type="spellEnd"/>
+      <w:r>
+        <w:rPr>
+          <w:rFonts w:hint="eastAsia"/>
+        </w:rPr>
+        <w:t xml:space="preserve"> </w:t>
+      </w:r>
+      <w:r>
+        <w:t>JSESSIONID</w:t>
+      </w:r>
+      <w:r>
+        <w:rPr>
+          <w:rFonts w:hint="eastAsia"/>
+        </w:rPr>
+        <w:t>이다.</w:t>
+      </w:r>
+      <w:r>
+        <w:t xml:space="preserve"> </w:t>
+      </w:r>
+      <w:proofErr w:type="spellStart"/>
+      <w:r>
+        <w:rPr>
+          <w:rFonts w:hint="eastAsia"/>
+        </w:rPr>
+        <w:t>톰캣의</w:t>
+      </w:r>
+      <w:proofErr w:type="spellEnd"/>
+      <w:r>
+        <w:rPr>
+          <w:rFonts w:hint="eastAsia"/>
+        </w:rPr>
+        <w:t xml:space="preserve"> 세션 저장소는 발행한 세션 쿠키들의 정보를 보관한다.</w:t>
+      </w:r>
+      <w:r>
+        <w:t xml:space="preserve"> </w:t>
+      </w:r>
+      <w:r>
+        <w:rPr>
+          <w:rFonts w:hint="eastAsia"/>
+        </w:rPr>
+        <w:t xml:space="preserve">따라서 </w:t>
+      </w:r>
+      <w:r>
+        <w:t>JSESSIONID</w:t>
+      </w:r>
+      <w:r>
+        <w:rPr>
+          <w:rFonts w:hint="eastAsia"/>
+        </w:rPr>
+        <w:t>가 많아질수록 메모리를 많이 점유하게 된다.</w:t>
+      </w:r>
+      <w:r>
+        <w:t xml:space="preserve"> </w:t>
+      </w:r>
+      <w:r>
+        <w:rPr>
+          <w:rFonts w:hint="eastAsia"/>
+        </w:rPr>
+        <w:t xml:space="preserve">과부하를 피하기 위해 </w:t>
+      </w:r>
+      <w:proofErr w:type="spellStart"/>
+      <w:r>
+        <w:rPr>
+          <w:rFonts w:hint="eastAsia"/>
+        </w:rPr>
+        <w:t>톰캣은</w:t>
+      </w:r>
+      <w:proofErr w:type="spellEnd"/>
+      <w:r>
+        <w:rPr>
+          <w:rFonts w:hint="eastAsia"/>
+        </w:rPr>
+        <w:t xml:space="preserve"> 주기적으로 세션 저장소를 조사하며 더이상 사용하지 않는 값들을 정리한다.</w:t>
+      </w:r>
+      <w:r>
+        <w:rPr>
+          <w:rFonts w:hint="eastAsia"/>
+        </w:rPr>
+        <w:t xml:space="preserve"> </w:t>
+      </w:r>
+      <w:r>
+        <w:t>Session-timeout</w:t>
+      </w:r>
+      <w:r>
+        <w:rPr>
+          <w:rFonts w:hint="eastAsia"/>
+        </w:rPr>
+        <w:t xml:space="preserve"> 설정은 지정된 시간보다 오래된</w:t>
+      </w:r>
+      <w:r>
+        <w:t xml:space="preserve"> </w:t>
+      </w:r>
+      <w:r>
+        <w:rPr>
+          <w:rFonts w:hint="eastAsia"/>
+        </w:rPr>
+        <w:t>값들을 주기적 검사마다 삭제한다.</w:t>
+      </w:r>
+      <w:r>
+        <w:t xml:space="preserve"> </w:t>
+      </w:r>
+      <w:proofErr w:type="spellStart"/>
+      <w:r>
+        <w:rPr>
+          <w:rFonts w:hint="eastAsia"/>
+        </w:rPr>
+        <w:t>톰캣은</w:t>
+      </w:r>
+      <w:proofErr w:type="spellEnd"/>
+      <w:r>
+        <w:rPr>
+          <w:rFonts w:hint="eastAsia"/>
+        </w:rPr>
+        <w:t xml:space="preserve"> </w:t>
+      </w:r>
+      <w:r>
+        <w:t>30</w:t>
+      </w:r>
+      <w:r>
+        <w:rPr>
+          <w:rFonts w:hint="eastAsia"/>
+        </w:rPr>
+        <w:t>분 설</w:t>
+      </w:r>
+      <w:r>
+        <w:rPr>
+          <w:rFonts w:hint="eastAsia"/>
+        </w:rPr>
+        <w:t>정</w:t>
+      </w:r>
+    </w:p>
+    <w:p>
+      <w:pPr>
+        <w:widowControl/>
+        <w:wordWrap/>
+        <w:autoSpaceDE/>
+        <w:autoSpaceDN/>
+        <w:jc w:val="left"/>
+      </w:pPr>
+    </w:p>
+    <w:p>
+      <w:pPr>
+        <w:widowControl/>
+        <w:wordWrap/>
+        <w:autoSpaceDE/>
+        <w:autoSpaceDN/>
+        <w:jc w:val="left"/>
+        <w:rPr>
+          <w:b/>
+          <w:bCs/>
+        </w:rPr>
+      </w:pPr>
+      <w:r>
+        <w:rPr>
+          <w:rFonts w:hint="eastAsia"/>
+          <w:b/>
+          <w:bCs/>
+        </w:rPr>
+        <w:t>세션을 통한 상태 유지 메커니즘</w:t>
+      </w:r>
+    </w:p>
+    <w:p>
+      <w:pPr>
+        <w:widowControl/>
+        <w:wordWrap/>
+        <w:autoSpaceDE/>
+        <w:autoSpaceDN/>
+        <w:jc w:val="left"/>
+      </w:pPr>
+      <w:proofErr w:type="spellStart"/>
+      <w:r>
+        <w:t>HttpServletRequest</w:t>
+      </w:r>
+      <w:proofErr w:type="spellEnd"/>
+      <w:r>
+        <w:rPr>
+          <w:rFonts w:hint="eastAsia"/>
+        </w:rPr>
+        <w:t xml:space="preserve">의 </w:t>
+      </w:r>
+      <w:proofErr w:type="spellStart"/>
+      <w:r>
+        <w:t>getSession</w:t>
+      </w:r>
+      <w:proofErr w:type="spellEnd"/>
+      <w:r>
+        <w:t>()</w:t>
+      </w:r>
+      <w:r>
+        <w:rPr>
+          <w:rFonts w:hint="eastAsia"/>
+        </w:rPr>
+        <w:t xml:space="preserve"> 메서드를 실행하면 </w:t>
+      </w:r>
+      <w:proofErr w:type="spellStart"/>
+      <w:r>
+        <w:rPr>
+          <w:rFonts w:hint="eastAsia"/>
+        </w:rPr>
+        <w:t>톰캣에서</w:t>
+      </w:r>
+      <w:proofErr w:type="spellEnd"/>
+      <w:r>
+        <w:rPr>
+          <w:rFonts w:hint="eastAsia"/>
+        </w:rPr>
+        <w:t xml:space="preserve"> </w:t>
+      </w:r>
+      <w:r>
+        <w:t>JSESSIONID</w:t>
+      </w:r>
+      <w:r>
+        <w:rPr>
+          <w:rFonts w:hint="eastAsia"/>
+        </w:rPr>
+        <w:t>의 쿠키가 요청할 때 있었는지 확인하고 없다면 새 값을 만들어 세션 저장소에 보관한다.</w:t>
+      </w:r>
+      <w:r>
+        <w:t xml:space="preserve"> </w:t>
+      </w:r>
+      <w:r>
+        <w:rPr>
+          <w:rFonts w:hint="eastAsia"/>
+        </w:rPr>
+        <w:t xml:space="preserve">각 </w:t>
+      </w:r>
+      <w:r>
+        <w:t>JSESSIONID</w:t>
+      </w:r>
+      <w:r>
+        <w:rPr>
+          <w:rFonts w:hint="eastAsia"/>
+        </w:rPr>
+        <w:t xml:space="preserve">는 다시 키마다 고유한 공간을 가지는데 여기에 사용자들마다 </w:t>
+      </w:r>
+      <w:r>
+        <w:rPr>
+          <w:rFonts w:hint="eastAsia"/>
+        </w:rPr>
+        <w:t xml:space="preserve">다른 </w:t>
+      </w:r>
+      <w:r>
+        <w:rPr>
+          <w:rFonts w:hint="eastAsia"/>
+        </w:rPr>
+        <w:t>키-값</w:t>
+      </w:r>
+      <w:r>
+        <w:t>,</w:t>
+      </w:r>
+      <w:r>
+        <w:rPr>
+          <w:rFonts w:hint="eastAsia"/>
+        </w:rPr>
+        <w:t xml:space="preserve"> </w:t>
+      </w:r>
+      <w:proofErr w:type="spellStart"/>
+      <w:r>
+        <w:rPr>
+          <w:rFonts w:hint="eastAsia"/>
+        </w:rPr>
+        <w:t>서블릿</w:t>
+      </w:r>
+      <w:proofErr w:type="spellEnd"/>
+      <w:r>
+        <w:rPr>
+          <w:rFonts w:hint="eastAsia"/>
+        </w:rPr>
+        <w:t>/</w:t>
+      </w:r>
+      <w:r>
+        <w:t>JSP</w:t>
+      </w:r>
+      <w:r>
+        <w:t xml:space="preserve"> </w:t>
+      </w:r>
+      <w:r>
+        <w:rPr>
+          <w:rFonts w:hint="eastAsia"/>
+        </w:rPr>
+        <w:t>객체를</w:t>
+      </w:r>
+      <w:r>
+        <w:rPr>
+          <w:rFonts w:hint="eastAsia"/>
+        </w:rPr>
+        <w:t xml:space="preserve"> 보관할 수 있다.</w:t>
+      </w:r>
+      <w:r>
+        <w:t xml:space="preserve"> </w:t>
+      </w:r>
+      <w:r>
+        <w:rPr>
+          <w:rFonts w:hint="eastAsia"/>
+        </w:rPr>
+        <w:t>여기에</w:t>
+      </w:r>
+      <w:r>
+        <w:t xml:space="preserve"> </w:t>
+      </w:r>
+      <w:r>
+        <w:rPr>
+          <w:rFonts w:hint="eastAsia"/>
+        </w:rPr>
+        <w:t xml:space="preserve">해당 사용자의 고유키 </w:t>
+      </w:r>
+      <w:r>
+        <w:t xml:space="preserve">– </w:t>
+      </w:r>
+      <w:r>
+        <w:rPr>
+          <w:rFonts w:hint="eastAsia"/>
+        </w:rPr>
+        <w:t>로그인 상태가 기록되어 있으면 사용자</w:t>
+      </w:r>
+      <w:r>
+        <w:rPr>
+          <w:rFonts w:hint="eastAsia"/>
+        </w:rPr>
+        <w:t>의</w:t>
+      </w:r>
+      <w:r>
+        <w:rPr>
+          <w:rFonts w:hint="eastAsia"/>
+        </w:rPr>
+        <w:t xml:space="preserve"> 로그인 </w:t>
+      </w:r>
+      <w:r>
+        <w:rPr>
+          <w:rFonts w:hint="eastAsia"/>
+        </w:rPr>
+        <w:t>여부를</w:t>
+      </w:r>
+      <w:r>
+        <w:rPr>
+          <w:rFonts w:hint="eastAsia"/>
+        </w:rPr>
+        <w:t xml:space="preserve"> </w:t>
+      </w:r>
+      <w:r>
+        <w:rPr>
+          <w:rFonts w:hint="eastAsia"/>
+        </w:rPr>
+        <w:t xml:space="preserve">인정하는 </w:t>
+      </w:r>
+      <w:r>
+        <w:rPr>
+          <w:rFonts w:hint="eastAsia"/>
+        </w:rPr>
+        <w:t>용도로 사용할 수 있다.</w:t>
+      </w:r>
+      <w:r>
+        <w:t xml:space="preserve"> </w:t>
+      </w:r>
+      <w:proofErr w:type="spellStart"/>
+      <w:r>
+        <w:rPr>
+          <w:rFonts w:hint="eastAsia"/>
+        </w:rPr>
+        <w:t>서블릿</w:t>
+      </w:r>
+      <w:proofErr w:type="spellEnd"/>
+      <w:r>
+        <w:rPr>
+          <w:rFonts w:hint="eastAsia"/>
+        </w:rPr>
+        <w:t xml:space="preserve"> </w:t>
+      </w:r>
+      <w:r>
+        <w:t>API</w:t>
+      </w:r>
+      <w:r>
+        <w:rPr>
+          <w:rFonts w:hint="eastAsia"/>
+        </w:rPr>
+        <w:t xml:space="preserve">에서는 </w:t>
+      </w:r>
+      <w:proofErr w:type="spellStart"/>
+      <w:r>
+        <w:t>HttpServeltRequest</w:t>
+      </w:r>
+      <w:proofErr w:type="spellEnd"/>
+      <w:r>
+        <w:rPr>
+          <w:rFonts w:hint="eastAsia"/>
+        </w:rPr>
+        <w:t xml:space="preserve">의 </w:t>
+      </w:r>
+      <w:proofErr w:type="spellStart"/>
+      <w:r>
+        <w:t>getSession</w:t>
+      </w:r>
+      <w:proofErr w:type="spellEnd"/>
+      <w:r>
+        <w:t>()</w:t>
+      </w:r>
+      <w:r>
+        <w:rPr>
+          <w:rFonts w:hint="eastAsia"/>
+        </w:rPr>
+        <w:t xml:space="preserve"> 메서드로 각 </w:t>
+      </w:r>
+      <w:r>
+        <w:t>JSESSIONID</w:t>
+      </w:r>
+      <w:r>
+        <w:rPr>
+          <w:rFonts w:hint="eastAsia"/>
+        </w:rPr>
+        <w:t>에 접근할 수 있다.</w:t>
+      </w:r>
+      <w:r>
+        <w:t xml:space="preserve"> </w:t>
+      </w:r>
+    </w:p>
+    <w:p>
+      <w:pPr>
+        <w:widowControl/>
+        <w:wordWrap/>
+        <w:autoSpaceDE/>
+        <w:autoSpaceDN/>
+        <w:jc w:val="left"/>
+      </w:pPr>
+    </w:p>
+    <w:p>
+      <w:pPr>
+        <w:widowControl/>
+        <w:wordWrap/>
+        <w:autoSpaceDE/>
+        <w:autoSpaceDN/>
+        <w:jc w:val="left"/>
+        <w:rPr>
+          <w:rFonts w:hint="eastAsia"/>
+        </w:rPr>
+      </w:pPr>
+      <w:r>
+        <w:lastRenderedPageBreak/>
+        <w:t xml:space="preserve"> </w:t>
+      </w:r>
     </w:p>
     <w:sectPr>
       <w:pgSz w:w="11906" w:h="16838"/>
@@ -6375,6 +9592,95 @@
     </w:lvl>
   </w:abstractNum>
   <w:abstractNum w:abstractNumId="2" w15:restartNumberingAfterBreak="0">
+    <w:nsid w:val="344D331D"/>
+    <w:multiLevelType w:val="hybridMultilevel"/>
+    <w:tmpl w:val="D83C30A2"/>
+    <w:lvl w:ilvl="0" w:tplc="5428E764">
+      <w:start w:val="1"/>
+      <w:numFmt w:val="decimal"/>
+      <w:lvlText w:val="%1."/>
+      <w:lvlJc w:val="left"/>
+      <w:pPr>
+        <w:ind w:left="800" w:hanging="360"/>
+      </w:pPr>
+      <w:rPr>
+        <w:rFonts w:hint="default"/>
+      </w:rPr>
+    </w:lvl>
+    <w:lvl w:ilvl="1" w:tplc="04090019" w:tentative="1">
+      <w:start w:val="1"/>
+      <w:numFmt w:val="upperLetter"/>
+      <w:lvlText w:val="%2."/>
+      <w:lvlJc w:val="left"/>
+      <w:pPr>
+        <w:ind w:left="1320" w:hanging="440"/>
+      </w:pPr>
+    </w:lvl>
+    <w:lvl w:ilvl="2" w:tplc="0409001B" w:tentative="1">
+      <w:start w:val="1"/>
+      <w:numFmt w:val="lowerRoman"/>
+      <w:lvlText w:val="%3."/>
+      <w:lvlJc w:val="right"/>
+      <w:pPr>
+        <w:ind w:left="1760" w:hanging="440"/>
+      </w:pPr>
+    </w:lvl>
+    <w:lvl w:ilvl="3" w:tplc="0409000F" w:tentative="1">
+      <w:start w:val="1"/>
+      <w:numFmt w:val="decimal"/>
+      <w:lvlText w:val="%4."/>
+      <w:lvlJc w:val="left"/>
+      <w:pPr>
+        <w:ind w:left="2200" w:hanging="440"/>
+      </w:pPr>
+    </w:lvl>
+    <w:lvl w:ilvl="4" w:tplc="04090019" w:tentative="1">
+      <w:start w:val="1"/>
+      <w:numFmt w:val="upperLetter"/>
+      <w:lvlText w:val="%5."/>
+      <w:lvlJc w:val="left"/>
+      <w:pPr>
+        <w:ind w:left="2640" w:hanging="440"/>
+      </w:pPr>
+    </w:lvl>
+    <w:lvl w:ilvl="5" w:tplc="0409001B" w:tentative="1">
+      <w:start w:val="1"/>
+      <w:numFmt w:val="lowerRoman"/>
+      <w:lvlText w:val="%6."/>
+      <w:lvlJc w:val="right"/>
+      <w:pPr>
+        <w:ind w:left="3080" w:hanging="440"/>
+      </w:pPr>
+    </w:lvl>
+    <w:lvl w:ilvl="6" w:tplc="0409000F" w:tentative="1">
+      <w:start w:val="1"/>
+      <w:numFmt w:val="decimal"/>
+      <w:lvlText w:val="%7."/>
+      <w:lvlJc w:val="left"/>
+      <w:pPr>
+        <w:ind w:left="3520" w:hanging="440"/>
+      </w:pPr>
+    </w:lvl>
+    <w:lvl w:ilvl="7" w:tplc="04090019" w:tentative="1">
+      <w:start w:val="1"/>
+      <w:numFmt w:val="upperLetter"/>
+      <w:lvlText w:val="%8."/>
+      <w:lvlJc w:val="left"/>
+      <w:pPr>
+        <w:ind w:left="3960" w:hanging="440"/>
+      </w:pPr>
+    </w:lvl>
+    <w:lvl w:ilvl="8" w:tplc="0409001B" w:tentative="1">
+      <w:start w:val="1"/>
+      <w:numFmt w:val="lowerRoman"/>
+      <w:lvlText w:val="%9."/>
+      <w:lvlJc w:val="right"/>
+      <w:pPr>
+        <w:ind w:left="4400" w:hanging="440"/>
+      </w:pPr>
+    </w:lvl>
+  </w:abstractNum>
+  <w:abstractNum w:abstractNumId="3" w15:restartNumberingAfterBreak="0">
     <w:nsid w:val="34F13538"/>
     <w:multiLevelType w:val="hybridMultilevel"/>
     <w:tmpl w:val="8C503C68"/>
@@ -6486,7 +9792,7 @@
       </w:rPr>
     </w:lvl>
   </w:abstractNum>
-  <w:abstractNum w:abstractNumId="3" w15:restartNumberingAfterBreak="0">
+  <w:abstractNum w:abstractNumId="4" w15:restartNumberingAfterBreak="0">
     <w:nsid w:val="3E9B726E"/>
     <w:multiLevelType w:val="hybridMultilevel"/>
     <w:tmpl w:val="D5D6F190"/>
@@ -6575,7 +9881,7 @@
       </w:pPr>
     </w:lvl>
   </w:abstractNum>
-  <w:abstractNum w:abstractNumId="4" w15:restartNumberingAfterBreak="0">
+  <w:abstractNum w:abstractNumId="5" w15:restartNumberingAfterBreak="0">
     <w:nsid w:val="62D8487D"/>
     <w:multiLevelType w:val="hybridMultilevel"/>
     <w:tmpl w:val="8E52504C"/>
@@ -6664,20 +9970,115 @@
       </w:pPr>
     </w:lvl>
   </w:abstractNum>
+  <w:abstractNum w:abstractNumId="6" w15:restartNumberingAfterBreak="0">
+    <w:nsid w:val="7CAA5EEB"/>
+    <w:multiLevelType w:val="hybridMultilevel"/>
+    <w:tmpl w:val="36F010AE"/>
+    <w:lvl w:ilvl="0" w:tplc="187C9A40">
+      <w:start w:val="1"/>
+      <w:numFmt w:val="decimal"/>
+      <w:lvlText w:val="%1."/>
+      <w:lvlJc w:val="left"/>
+      <w:pPr>
+        <w:ind w:left="800" w:hanging="360"/>
+      </w:pPr>
+      <w:rPr>
+        <w:rFonts w:hint="default"/>
+      </w:rPr>
+    </w:lvl>
+    <w:lvl w:ilvl="1" w:tplc="04090019" w:tentative="1">
+      <w:start w:val="1"/>
+      <w:numFmt w:val="upperLetter"/>
+      <w:lvlText w:val="%2."/>
+      <w:lvlJc w:val="left"/>
+      <w:pPr>
+        <w:ind w:left="1320" w:hanging="440"/>
+      </w:pPr>
+    </w:lvl>
+    <w:lvl w:ilvl="2" w:tplc="0409001B" w:tentative="1">
+      <w:start w:val="1"/>
+      <w:numFmt w:val="lowerRoman"/>
+      <w:lvlText w:val="%3."/>
+      <w:lvlJc w:val="right"/>
+      <w:pPr>
+        <w:ind w:left="1760" w:hanging="440"/>
+      </w:pPr>
+    </w:lvl>
+    <w:lvl w:ilvl="3" w:tplc="0409000F" w:tentative="1">
+      <w:start w:val="1"/>
+      <w:numFmt w:val="decimal"/>
+      <w:lvlText w:val="%4."/>
+      <w:lvlJc w:val="left"/>
+      <w:pPr>
+        <w:ind w:left="2200" w:hanging="440"/>
+      </w:pPr>
+    </w:lvl>
+    <w:lvl w:ilvl="4" w:tplc="04090019" w:tentative="1">
+      <w:start w:val="1"/>
+      <w:numFmt w:val="upperLetter"/>
+      <w:lvlText w:val="%5."/>
+      <w:lvlJc w:val="left"/>
+      <w:pPr>
+        <w:ind w:left="2640" w:hanging="440"/>
+      </w:pPr>
+    </w:lvl>
+    <w:lvl w:ilvl="5" w:tplc="0409001B" w:tentative="1">
+      <w:start w:val="1"/>
+      <w:numFmt w:val="lowerRoman"/>
+      <w:lvlText w:val="%6."/>
+      <w:lvlJc w:val="right"/>
+      <w:pPr>
+        <w:ind w:left="3080" w:hanging="440"/>
+      </w:pPr>
+    </w:lvl>
+    <w:lvl w:ilvl="6" w:tplc="0409000F" w:tentative="1">
+      <w:start w:val="1"/>
+      <w:numFmt w:val="decimal"/>
+      <w:lvlText w:val="%7."/>
+      <w:lvlJc w:val="left"/>
+      <w:pPr>
+        <w:ind w:left="3520" w:hanging="440"/>
+      </w:pPr>
+    </w:lvl>
+    <w:lvl w:ilvl="7" w:tplc="04090019" w:tentative="1">
+      <w:start w:val="1"/>
+      <w:numFmt w:val="upperLetter"/>
+      <w:lvlText w:val="%8."/>
+      <w:lvlJc w:val="left"/>
+      <w:pPr>
+        <w:ind w:left="3960" w:hanging="440"/>
+      </w:pPr>
+    </w:lvl>
+    <w:lvl w:ilvl="8" w:tplc="0409001B" w:tentative="1">
+      <w:start w:val="1"/>
+      <w:numFmt w:val="lowerRoman"/>
+      <w:lvlText w:val="%9."/>
+      <w:lvlJc w:val="right"/>
+      <w:pPr>
+        <w:ind w:left="4400" w:hanging="440"/>
+      </w:pPr>
+    </w:lvl>
+  </w:abstractNum>
   <w:num w:numId="1" w16cid:durableId="1693651276">
-    <w:abstractNumId w:val="3"/>
+    <w:abstractNumId w:val="4"/>
   </w:num>
   <w:num w:numId="2" w16cid:durableId="93787563">
     <w:abstractNumId w:val="0"/>
   </w:num>
   <w:num w:numId="3" w16cid:durableId="280501861">
-    <w:abstractNumId w:val="2"/>
+    <w:abstractNumId w:val="3"/>
   </w:num>
   <w:num w:numId="4" w16cid:durableId="1478762303">
     <w:abstractNumId w:val="1"/>
   </w:num>
   <w:num w:numId="5" w16cid:durableId="692879291">
-    <w:abstractNumId w:val="4"/>
+    <w:abstractNumId w:val="5"/>
+  </w:num>
+  <w:num w:numId="6" w16cid:durableId="534851613">
+    <w:abstractNumId w:val="6"/>
+  </w:num>
+  <w:num w:numId="7" w16cid:durableId="1511986137">
+    <w:abstractNumId w:val="2"/>
   </w:num>
 </w:numbering>
 </file>

</xml_diff>

<commit_message>
TIL(1118): 자바웹개발워크북(MyBatis, Spring Web MVC Controller)
</commit_message>
<xml_diff>
--- a/11/자바웹개발워크북.docx
+++ b/11/자바웹개발워크북.docx
@@ -8204,7 +8204,6 @@
         <w:autoSpaceDN/>
         <w:jc w:val="left"/>
         <w:rPr>
-          <w:rFonts w:hint="eastAsia"/>
           <w:b/>
           <w:bCs/>
         </w:rPr>
@@ -8243,7 +8242,6 @@
         <w:autoSpaceDN/>
         <w:jc w:val="left"/>
         <w:rPr>
-          <w:rFonts w:hint="eastAsia"/>
           <w:b/>
           <w:bCs/>
         </w:rPr>
@@ -8604,9 +8602,6 @@
         <w:autoSpaceDE/>
         <w:autoSpaceDN/>
         <w:jc w:val="left"/>
-        <w:rPr>
-          <w:rFonts w:hint="eastAsia"/>
-        </w:rPr>
       </w:pPr>
       <w:r>
         <w:rPr>
@@ -10424,9 +10419,6 @@
         <w:wordWrap/>
         <w:autoSpaceDE/>
         <w:autoSpaceDN/>
-        <w:rPr>
-          <w:rFonts w:hint="eastAsia"/>
-        </w:rPr>
       </w:pPr>
       <w:r>
         <w:rPr>
@@ -10516,10 +10508,2338 @@
         <w:rPr>
           <w:rFonts w:hint="eastAsia"/>
         </w:rPr>
-        <w:t>을 이용해 처리하고 직접 장성되는 클래스는 어노테이션을 이용하는 게 좋다.</w:t>
-      </w:r>
-      <w:r>
-        <w:t xml:space="preserve"> </w:t>
+        <w:t xml:space="preserve">을 이용해 처리하고 직접 </w:t>
+      </w:r>
+      <w:r>
+        <w:rPr>
+          <w:rFonts w:hint="eastAsia"/>
+        </w:rPr>
+        <w:t>작</w:t>
+      </w:r>
+      <w:r>
+        <w:rPr>
+          <w:rFonts w:hint="eastAsia"/>
+        </w:rPr>
+        <w:t>성되는 클래스는 어노테이션을 이용하는 게 좋다.</w:t>
+      </w:r>
+      <w:r>
+        <w:t xml:space="preserve"> </w:t>
+      </w:r>
+    </w:p>
+    <w:p>
+      <w:pPr>
+        <w:widowControl/>
+        <w:wordWrap/>
+        <w:autoSpaceDE/>
+        <w:autoSpaceDN/>
+      </w:pPr>
+    </w:p>
+    <w:p>
+      <w:pPr>
+        <w:widowControl/>
+        <w:wordWrap/>
+        <w:autoSpaceDE/>
+        <w:autoSpaceDN/>
+        <w:rPr>
+          <w:b/>
+          <w:bCs/>
+        </w:rPr>
+      </w:pPr>
+      <w:r>
+        <w:rPr>
+          <w:rFonts w:hint="eastAsia"/>
+          <w:b/>
+          <w:bCs/>
+        </w:rPr>
+        <w:t>웹 프로젝트를 위한 스프링의 준비</w:t>
+      </w:r>
+    </w:p>
+    <w:p>
+      <w:pPr>
+        <w:widowControl/>
+        <w:wordWrap/>
+        <w:autoSpaceDE/>
+        <w:autoSpaceDN/>
+      </w:pPr>
+      <w:r>
+        <w:rPr>
+          <w:rFonts w:hint="eastAsia"/>
+        </w:rPr>
+        <w:t>웹 애플리케이션에서 스프링은 전체가 아니라 부분이다.</w:t>
+      </w:r>
+      <w:r>
+        <w:t xml:space="preserve"> </w:t>
+      </w:r>
+      <w:r>
+        <w:rPr>
+          <w:rFonts w:hint="eastAsia"/>
+        </w:rPr>
+        <w:t xml:space="preserve">웹 애플리케이션이 동작하려면 애플리케이션이 실행될 때 스프링을 로딩해 애플리케이션 내부에 스프링의 </w:t>
+      </w:r>
+      <w:r>
+        <w:t>ApplicationContext</w:t>
+      </w:r>
+      <w:r>
+        <w:rPr>
+          <w:rFonts w:hint="eastAsia"/>
+        </w:rPr>
+        <w:t>를 생성하는 작업이 필요하다.</w:t>
+      </w:r>
+      <w:r>
+        <w:t xml:space="preserve"> </w:t>
+      </w:r>
+      <w:r>
+        <w:rPr>
+          <w:rFonts w:hint="eastAsia"/>
+        </w:rPr>
+        <w:t xml:space="preserve">이를 위해 </w:t>
+      </w:r>
+      <w:r>
+        <w:t>web.xml</w:t>
+      </w:r>
+      <w:r>
+        <w:rPr>
+          <w:rFonts w:hint="eastAsia"/>
+        </w:rPr>
+        <w:t>을 이용해 리스너를 설정해야 한다.</w:t>
+      </w:r>
+      <w:r>
+        <w:t xml:space="preserve"> </w:t>
+      </w:r>
+    </w:p>
+    <w:p>
+      <w:pPr>
+        <w:widowControl/>
+        <w:wordWrap/>
+        <w:autoSpaceDE/>
+        <w:autoSpaceDN/>
+      </w:pPr>
+      <w:r>
+        <w:rPr>
+          <w:rFonts w:hint="eastAsia"/>
+        </w:rPr>
+        <w:lastRenderedPageBreak/>
+        <w:t>톰캣의 애플리케이션 컨텍스트의 스코프는 스프링 컨텍스트보다 광범위하므로 톰캣 위에서 스프링을 실행하게 되면 톰캣 애플리케이션 컨텍스트 위에서 스프링 컨텍스트가 생성된다.</w:t>
+      </w:r>
+      <w:r>
+        <w:t xml:space="preserve"> </w:t>
+      </w:r>
+    </w:p>
+    <w:p>
+      <w:pPr>
+        <w:widowControl/>
+        <w:wordWrap/>
+        <w:autoSpaceDE/>
+        <w:autoSpaceDN/>
+      </w:pPr>
+    </w:p>
+    <w:p>
+      <w:pPr>
+        <w:widowControl/>
+        <w:wordWrap/>
+        <w:autoSpaceDE/>
+        <w:autoSpaceDN/>
+        <w:rPr>
+          <w:b/>
+          <w:bCs/>
+        </w:rPr>
+      </w:pPr>
+      <w:r>
+        <w:rPr>
+          <w:rFonts w:hint="eastAsia"/>
+          <w:b/>
+          <w:bCs/>
+        </w:rPr>
+        <w:t>스프링 웹M</w:t>
+      </w:r>
+      <w:r>
+        <w:rPr>
+          <w:b/>
+          <w:bCs/>
+        </w:rPr>
+        <w:t>VC</w:t>
+      </w:r>
+      <w:r>
+        <w:rPr>
+          <w:rFonts w:hint="eastAsia"/>
+          <w:b/>
+          <w:bCs/>
+        </w:rPr>
+        <w:t xml:space="preserve">와 </w:t>
+      </w:r>
+      <w:r>
+        <w:rPr>
+          <w:b/>
+          <w:bCs/>
+        </w:rPr>
+        <w:t>JDBC(mariadb), HikariCP</w:t>
+      </w:r>
+      <w:r>
+        <w:rPr>
+          <w:rFonts w:hint="eastAsia"/>
+          <w:b/>
+          <w:bCs/>
+        </w:rPr>
+        <w:t>연동</w:t>
+      </w:r>
+    </w:p>
+    <w:p>
+      <w:pPr>
+        <w:widowControl/>
+        <w:wordWrap/>
+        <w:autoSpaceDE/>
+        <w:autoSpaceDN/>
+      </w:pPr>
+      <w:r>
+        <w:rPr>
+          <w:rFonts w:hint="eastAsia"/>
+        </w:rPr>
+        <w:t xml:space="preserve">스프링 적용 이전에는 빌드 스크립트에서 </w:t>
+      </w:r>
+      <w:r>
+        <w:t>JDBC</w:t>
+      </w:r>
+      <w:r>
+        <w:rPr>
+          <w:rFonts w:hint="eastAsia"/>
+        </w:rPr>
+        <w:t xml:space="preserve">와 </w:t>
+      </w:r>
+      <w:r>
+        <w:t>HikariCP</w:t>
+      </w:r>
+      <w:r>
+        <w:rPr>
+          <w:rFonts w:hint="eastAsia"/>
+        </w:rPr>
+        <w:t xml:space="preserve">를 연결 후 </w:t>
+      </w:r>
+      <w:r>
+        <w:t>HikariCP</w:t>
+      </w:r>
+      <w:r>
+        <w:rPr>
+          <w:rFonts w:hint="eastAsia"/>
+        </w:rPr>
+        <w:t>를 위한 별도의 패키지와 클래스(</w:t>
+      </w:r>
+      <w:r>
+        <w:t>HikariUtil.INSTANCE.getConnection()</w:t>
+      </w:r>
+      <w:r>
+        <w:rPr>
+          <w:rFonts w:hint="eastAsia"/>
+        </w:rPr>
+        <w:t xml:space="preserve">과 같이 사용하던 </w:t>
+      </w:r>
+      <w:r>
+        <w:rPr>
+          <w:rFonts w:hint="eastAsia"/>
+        </w:rPr>
+        <w:t xml:space="preserve">열거형 </w:t>
+      </w:r>
+      <w:r>
+        <w:rPr>
+          <w:rFonts w:hint="eastAsia"/>
+        </w:rPr>
+        <w:t xml:space="preserve">싱글턴 </w:t>
+      </w:r>
+      <w:r>
+        <w:rPr>
+          <w:rFonts w:hint="eastAsia"/>
+        </w:rPr>
+        <w:t>객체 클래스</w:t>
+      </w:r>
+      <w:r>
+        <w:t>)</w:t>
+      </w:r>
+      <w:r>
+        <w:rPr>
+          <w:rFonts w:hint="eastAsia"/>
+        </w:rPr>
+        <w:t>를 사용해 커넥션을 가져왔다.</w:t>
+      </w:r>
+      <w:r>
+        <w:t xml:space="preserve"> </w:t>
+      </w:r>
+      <w:r>
+        <w:rPr>
+          <w:rFonts w:hint="eastAsia"/>
+        </w:rPr>
+        <w:t xml:space="preserve">또 </w:t>
+      </w:r>
+      <w:r>
+        <w:t>Connection</w:t>
+      </w:r>
+      <w:r>
+        <w:rPr>
+          <w:rFonts w:hint="eastAsia"/>
+        </w:rPr>
+        <w:t xml:space="preserve">을 가져오기 위한 여러 설정을 위해 </w:t>
+      </w:r>
+      <w:r>
+        <w:t>HikariConfig</w:t>
+      </w:r>
+      <w:r>
+        <w:rPr>
+          <w:rFonts w:hint="eastAsia"/>
+        </w:rPr>
+        <w:t xml:space="preserve"> 객체를 만들어 모든 </w:t>
+      </w:r>
+      <w:r>
+        <w:t>config</w:t>
+      </w:r>
+      <w:r>
+        <w:rPr>
+          <w:rFonts w:hint="eastAsia"/>
+        </w:rPr>
+        <w:t xml:space="preserve"> 요소를 설정한 뒤 이를 </w:t>
+      </w:r>
+      <w:r>
+        <w:t>HikariDataSource</w:t>
+      </w:r>
+      <w:r>
+        <w:rPr>
+          <w:rFonts w:hint="eastAsia"/>
+        </w:rPr>
+        <w:t>에 매개변수로 넣어 데이터 소스를 생성했다.</w:t>
+      </w:r>
+    </w:p>
+    <w:p>
+      <w:pPr>
+        <w:widowControl/>
+        <w:wordWrap/>
+        <w:autoSpaceDE/>
+        <w:autoSpaceDN/>
+      </w:pPr>
+    </w:p>
+    <w:p>
+      <w:pPr>
+        <w:widowControl/>
+        <w:wordWrap/>
+        <w:autoSpaceDE/>
+        <w:autoSpaceDN/>
+      </w:pPr>
+      <w:r>
+        <w:rPr>
+          <w:rFonts w:hint="eastAsia"/>
+        </w:rPr>
+        <w:t>스프링</w:t>
+      </w:r>
+      <w:r>
+        <w:rPr>
+          <w:rFonts w:hint="eastAsia"/>
+        </w:rPr>
+        <w:t xml:space="preserve">은 </w:t>
+      </w:r>
+      <w:r>
+        <w:rPr>
+          <w:rFonts w:hint="eastAsia"/>
+        </w:rPr>
+        <w:t>이 설</w:t>
+      </w:r>
+      <w:r>
+        <w:rPr>
+          <w:rFonts w:hint="eastAsia"/>
+        </w:rPr>
+        <w:t>정을 모두 빈으로 처리한다</w:t>
+      </w:r>
+      <w:r>
+        <w:rPr>
+          <w:rFonts w:hint="eastAsia"/>
+        </w:rPr>
+        <w:t>.</w:t>
+      </w:r>
+      <w:r>
+        <w:t xml:space="preserve"> </w:t>
+      </w:r>
+      <w:r>
+        <w:t>root-context.xml</w:t>
+      </w:r>
+      <w:r>
+        <w:rPr>
+          <w:rFonts w:hint="eastAsia"/>
+        </w:rPr>
+        <w:t xml:space="preserve">을 이용해 </w:t>
+      </w:r>
+      <w:r>
+        <w:t>HikariConfig</w:t>
+      </w:r>
+      <w:r>
+        <w:rPr>
+          <w:rFonts w:hint="eastAsia"/>
+        </w:rPr>
+        <w:t xml:space="preserve">과 </w:t>
+      </w:r>
+      <w:r>
+        <w:t>HikariDataSource</w:t>
+      </w:r>
+      <w:r>
+        <w:rPr>
+          <w:rFonts w:hint="eastAsia"/>
+        </w:rPr>
+        <w:t xml:space="preserve"> 객체를 빈으로 설정할 수 있다.</w:t>
+      </w:r>
+    </w:p>
+    <w:p>
+      <w:pPr>
+        <w:widowControl/>
+        <w:wordWrap/>
+        <w:autoSpaceDE/>
+        <w:autoSpaceDN/>
+      </w:pPr>
+    </w:p>
+    <w:p>
+      <w:pPr>
+        <w:widowControl/>
+        <w:wordWrap/>
+        <w:autoSpaceDE/>
+        <w:autoSpaceDN/>
+      </w:pPr>
+      <w:r>
+        <w:rPr>
+          <w:rFonts w:hint="eastAsia"/>
+        </w:rPr>
+        <w:t>이런 장점들로 인해 스프링을 사용하는 웹 애플리케이션 개발자는 객체들 간의 결합도 처리</w:t>
+      </w:r>
+      <w:r>
+        <w:rPr>
+          <w:rFonts w:hint="eastAsia"/>
+        </w:rPr>
+        <w:t xml:space="preserve"> 문제에서 얼마간 벗어나</w:t>
+      </w:r>
+      <w:r>
+        <w:rPr>
+          <w:rFonts w:hint="eastAsia"/>
+        </w:rPr>
+        <w:t xml:space="preserve"> 메인 로직 개발에 집중할 수 있게 된다.</w:t>
+      </w:r>
+    </w:p>
+    <w:p>
+      <w:pPr>
+        <w:widowControl/>
+        <w:wordWrap/>
+        <w:autoSpaceDE/>
+        <w:autoSpaceDN/>
+      </w:pPr>
+    </w:p>
+    <w:p>
+      <w:pPr>
+        <w:widowControl/>
+        <w:wordWrap/>
+        <w:autoSpaceDE/>
+        <w:autoSpaceDN/>
+        <w:rPr>
+          <w:b/>
+          <w:bCs/>
+        </w:rPr>
+      </w:pPr>
+      <w:r>
+        <w:rPr>
+          <w:b/>
+          <w:bCs/>
+        </w:rPr>
+        <w:t>MyBatis</w:t>
+      </w:r>
+    </w:p>
+    <w:p>
+      <w:pPr>
+        <w:widowControl/>
+        <w:wordWrap/>
+        <w:autoSpaceDE/>
+        <w:autoSpaceDN/>
+      </w:pPr>
+      <w:r>
+        <w:rPr>
+          <w:rFonts w:hint="eastAsia"/>
+        </w:rPr>
+        <w:t xml:space="preserve">일반적으로 스프링과 </w:t>
+      </w:r>
+      <w:r>
+        <w:t>DB</w:t>
+      </w:r>
+      <w:r>
+        <w:rPr>
+          <w:rFonts w:hint="eastAsia"/>
+        </w:rPr>
+        <w:t xml:space="preserve"> 연동은</w:t>
+      </w:r>
+      <w:r>
+        <w:t xml:space="preserve"> </w:t>
+      </w:r>
+      <w:r>
+        <w:rPr>
+          <w:rFonts w:hint="eastAsia"/>
+        </w:rPr>
+        <w:t>직접 연동</w:t>
+      </w:r>
+      <w:r>
+        <w:t xml:space="preserve">(JDBC), MyBatis </w:t>
+      </w:r>
+      <w:r>
+        <w:rPr>
+          <w:rFonts w:hint="eastAsia"/>
+        </w:rPr>
+        <w:t>연동,</w:t>
+      </w:r>
+      <w:r>
+        <w:t xml:space="preserve"> JPA</w:t>
+      </w:r>
+      <w:r>
+        <w:rPr>
+          <w:rFonts w:hint="eastAsia"/>
+        </w:rPr>
+        <w:t>프레임워크로 연동 등이 있다.</w:t>
+      </w:r>
+      <w:r>
+        <w:t xml:space="preserve"> </w:t>
+      </w:r>
+      <w:r>
+        <w:rPr>
+          <w:rFonts w:hint="eastAsia"/>
+        </w:rPr>
+        <w:t>여러 연동이 혼용될 수 있기 때문에 모두 알아놓는 게 좋다.</w:t>
+      </w:r>
+      <w:r>
+        <w:t xml:space="preserve"> MyBatis</w:t>
+      </w:r>
+      <w:r>
+        <w:rPr>
+          <w:rFonts w:hint="eastAsia"/>
+        </w:rPr>
+        <w:t xml:space="preserve">는 </w:t>
+      </w:r>
+      <w:r>
+        <w:t>Sql Mapping Fram</w:t>
+      </w:r>
+      <w:r>
+        <w:t>e</w:t>
+      </w:r>
+      <w:r>
+        <w:t>work</w:t>
+      </w:r>
+      <w:r>
+        <w:rPr>
+          <w:rFonts w:hint="eastAsia"/>
+        </w:rPr>
+        <w:t>이다.</w:t>
+      </w:r>
+      <w:r>
+        <w:t xml:space="preserve"> </w:t>
+      </w:r>
+      <w:r>
+        <w:t>SQL</w:t>
+      </w:r>
+      <w:r>
+        <w:rPr>
+          <w:rFonts w:hint="eastAsia"/>
+        </w:rPr>
+        <w:t xml:space="preserve"> 결과를 객체지향으로 매핑해준다.</w:t>
+      </w:r>
+      <w:r>
+        <w:t xml:space="preserve"> </w:t>
+      </w:r>
+      <w:r>
+        <w:rPr>
+          <w:rFonts w:hint="eastAsia"/>
+        </w:rPr>
+        <w:t>기존 시퀄을 이용할 수 있다.</w:t>
+      </w:r>
+      <w:r>
+        <w:t xml:space="preserve"> </w:t>
+      </w:r>
+      <w:r>
+        <w:rPr>
+          <w:rFonts w:hint="eastAsia"/>
+        </w:rPr>
+        <w:t>다음과 같은 장점이 있다.</w:t>
+      </w:r>
+    </w:p>
+    <w:p>
+      <w:pPr>
+        <w:pStyle w:val="a3"/>
+        <w:widowControl/>
+        <w:numPr>
+          <w:ilvl w:val="0"/>
+          <w:numId w:val="4"/>
+        </w:numPr>
+        <w:wordWrap/>
+        <w:autoSpaceDE/>
+        <w:autoSpaceDN/>
+        <w:ind w:leftChars="0"/>
+      </w:pPr>
+      <w:r>
+        <w:t>PreparedStatement/ResultSet</w:t>
+      </w:r>
+      <w:r>
+        <w:rPr>
+          <w:rFonts w:hint="eastAsia"/>
+        </w:rPr>
+        <w:t xml:space="preserve">의 처리 </w:t>
+      </w:r>
+      <w:r>
+        <w:t xml:space="preserve">-&gt; </w:t>
+      </w:r>
+      <w:r>
+        <w:rPr>
+          <w:rFonts w:hint="eastAsia"/>
+        </w:rPr>
+        <w:t>스프링 이전의 프로그램을 작성해보며</w:t>
+      </w:r>
+      <w:r>
+        <w:t xml:space="preserve"> ResultSet</w:t>
+      </w:r>
+      <w:r>
+        <w:rPr>
+          <w:rFonts w:hint="eastAsia"/>
+        </w:rPr>
+        <w:t xml:space="preserve">의 </w:t>
+      </w:r>
+      <w:r>
+        <w:t>getXXX()</w:t>
+      </w:r>
+      <w:r>
+        <w:rPr>
+          <w:rFonts w:hint="eastAsia"/>
+        </w:rPr>
+        <w:t>를 칼럼 별로 여러 개 작성했던 경험이 있다.</w:t>
+      </w:r>
+      <w:r>
+        <w:t xml:space="preserve"> </w:t>
+      </w:r>
+      <w:r>
+        <w:t>MyBatis</w:t>
+      </w:r>
+      <w:r>
+        <w:rPr>
+          <w:rFonts w:hint="eastAsia"/>
+        </w:rPr>
+        <w:t xml:space="preserve">는 </w:t>
+      </w:r>
+      <w:r>
+        <w:t>getXXX()</w:t>
+      </w:r>
+      <w:r>
+        <w:rPr>
+          <w:rFonts w:hint="eastAsia"/>
+        </w:rPr>
+        <w:t>를 알아서 처리해준다.</w:t>
+      </w:r>
+    </w:p>
+    <w:p>
+      <w:pPr>
+        <w:pStyle w:val="a3"/>
+        <w:widowControl/>
+        <w:numPr>
+          <w:ilvl w:val="0"/>
+          <w:numId w:val="4"/>
+        </w:numPr>
+        <w:wordWrap/>
+        <w:autoSpaceDE/>
+        <w:autoSpaceDN/>
+        <w:ind w:leftChars="0"/>
+      </w:pPr>
+      <w:r>
+        <w:t>Connection/PreparedStatement/ResultSet</w:t>
+      </w:r>
+      <w:r>
+        <w:rPr>
+          <w:rFonts w:hint="eastAsia"/>
+        </w:rPr>
+        <w:t xml:space="preserve">의 </w:t>
+      </w:r>
+      <w:r>
+        <w:t>close()</w:t>
+      </w:r>
+      <w:r>
+        <w:rPr>
+          <w:rFonts w:hint="eastAsia"/>
+        </w:rPr>
+        <w:t xml:space="preserve"> 처리 </w:t>
+      </w:r>
+      <w:r>
+        <w:t xml:space="preserve">-&gt; </w:t>
+      </w:r>
+      <w:r>
+        <w:rPr>
+          <w:rFonts w:hint="eastAsia"/>
+        </w:rPr>
+        <w:t xml:space="preserve">스프링 이전 프로그램에서는 </w:t>
+      </w:r>
+      <w:r>
+        <w:t>Java7</w:t>
+      </w:r>
+      <w:r>
+        <w:rPr>
+          <w:rFonts w:hint="eastAsia"/>
+        </w:rPr>
+        <w:t xml:space="preserve">에 적용된 </w:t>
+      </w:r>
+      <w:r>
+        <w:t>try-with-resources</w:t>
+      </w:r>
+      <w:r>
+        <w:rPr>
+          <w:rFonts w:hint="eastAsia"/>
+        </w:rPr>
+        <w:t>를 이용해 자원 해제 처리를 했다.</w:t>
+      </w:r>
+      <w:r>
+        <w:t xml:space="preserve"> </w:t>
+      </w:r>
+      <w:r>
+        <w:rPr>
+          <w:rFonts w:hint="eastAsia"/>
+        </w:rPr>
+        <w:t>스코프 범위를 지정 가능한</w:t>
+      </w:r>
+      <w:r>
+        <w:rPr>
+          <w:rFonts w:hint="eastAsia"/>
+        </w:rPr>
+        <w:t xml:space="preserve"> @</w:t>
+      </w:r>
+      <w:r>
+        <w:t>CleanUp</w:t>
+      </w:r>
+      <w:r>
+        <w:rPr>
+          <w:rFonts w:hint="eastAsia"/>
+        </w:rPr>
+        <w:t xml:space="preserve"> 어노테이션을 활용하기도 했다.</w:t>
+      </w:r>
+      <w:r>
+        <w:t xml:space="preserve"> </w:t>
+      </w:r>
+      <w:r>
+        <w:rPr>
+          <w:rFonts w:hint="eastAsia"/>
+        </w:rPr>
+        <w:t xml:space="preserve">하지만 </w:t>
+      </w:r>
+      <w:r>
+        <w:t>MyBatis</w:t>
+      </w:r>
+      <w:r>
+        <w:rPr>
+          <w:rFonts w:hint="eastAsia"/>
+        </w:rPr>
+        <w:t>와 스프링을 연동하면</w:t>
+      </w:r>
+      <w:r>
+        <w:rPr>
+          <w:rFonts w:hint="eastAsia"/>
+        </w:rPr>
+        <w:t xml:space="preserve"> 자동으로 </w:t>
+      </w:r>
+      <w:r>
+        <w:t>close()</w:t>
+      </w:r>
+      <w:r>
+        <w:rPr>
+          <w:rFonts w:hint="eastAsia"/>
+        </w:rPr>
+        <w:t>를 처리할 수 있다.</w:t>
+      </w:r>
+    </w:p>
+    <w:p>
+      <w:pPr>
+        <w:pStyle w:val="a3"/>
+        <w:widowControl/>
+        <w:numPr>
+          <w:ilvl w:val="0"/>
+          <w:numId w:val="4"/>
+        </w:numPr>
+        <w:wordWrap/>
+        <w:autoSpaceDE/>
+        <w:autoSpaceDN/>
+        <w:ind w:leftChars="0"/>
+      </w:pPr>
+      <w:r>
+        <w:t>SQL</w:t>
+      </w:r>
+      <w:r>
+        <w:rPr>
+          <w:rFonts w:hint="eastAsia"/>
+        </w:rPr>
+        <w:t xml:space="preserve">의 분리 </w:t>
+      </w:r>
+      <w:r>
+        <w:t>-&gt; MyBatis</w:t>
+      </w:r>
+      <w:r>
+        <w:rPr>
+          <w:rFonts w:hint="eastAsia"/>
+        </w:rPr>
+        <w:t xml:space="preserve">를 이용해 별도의 파일이나 어노테이션을 이용한 </w:t>
+      </w:r>
+      <w:r>
+        <w:t xml:space="preserve">SQL </w:t>
+      </w:r>
+      <w:r>
+        <w:rPr>
+          <w:rFonts w:hint="eastAsia"/>
+        </w:rPr>
+        <w:t>선언이 가능하다.</w:t>
+      </w:r>
+      <w:r>
+        <w:t xml:space="preserve"> </w:t>
+      </w:r>
+      <w:r>
+        <w:rPr>
+          <w:rFonts w:hint="eastAsia"/>
+        </w:rPr>
+        <w:t xml:space="preserve">파일을 이용하면 </w:t>
+      </w:r>
+      <w:r>
+        <w:t>SQL</w:t>
+      </w:r>
+      <w:r>
+        <w:rPr>
+          <w:rFonts w:hint="eastAsia"/>
+        </w:rPr>
+        <w:t>을 아예 별도의 파일로 분리해서 운영도 가능하다.</w:t>
+      </w:r>
+    </w:p>
+    <w:p>
+      <w:pPr>
+        <w:widowControl/>
+        <w:wordWrap/>
+        <w:autoSpaceDE/>
+        <w:autoSpaceDN/>
+      </w:pPr>
+      <w:r>
+        <w:rPr>
+          <w:rFonts w:hint="eastAsia"/>
+        </w:rPr>
+        <w:t>사실 마이바티스는 스프링과 별개의 완전히 독립적인 프레임워크</w:t>
+      </w:r>
+      <w:r>
+        <w:rPr>
+          <w:rFonts w:hint="eastAsia"/>
+        </w:rPr>
+        <w:t>이</w:t>
+      </w:r>
+      <w:r>
+        <w:rPr>
+          <w:rFonts w:hint="eastAsia"/>
+        </w:rPr>
+        <w:t>다.</w:t>
+      </w:r>
+      <w:r>
+        <w:t xml:space="preserve"> </w:t>
+      </w:r>
+      <w:r>
+        <w:rPr>
+          <w:rFonts w:hint="eastAsia"/>
+        </w:rPr>
+        <w:t>따라서 단독 실행도 가능하다.</w:t>
+      </w:r>
+      <w:r>
+        <w:t xml:space="preserve"> </w:t>
+      </w:r>
+      <w:r>
+        <w:rPr>
+          <w:rFonts w:hint="eastAsia"/>
+        </w:rPr>
+        <w:t xml:space="preserve">하지만 스프링은 마이바티스를 연동해 효율적으로 활용하기 위한 라이브러리와 </w:t>
+      </w:r>
+      <w:r>
+        <w:t>API</w:t>
+      </w:r>
+      <w:r>
+        <w:rPr>
+          <w:rFonts w:hint="eastAsia"/>
+        </w:rPr>
+        <w:t>를 제공한다.</w:t>
+      </w:r>
+      <w:r>
+        <w:t xml:space="preserve"> </w:t>
+      </w:r>
+      <w:r>
+        <w:rPr>
+          <w:rFonts w:hint="eastAsia"/>
+        </w:rPr>
+        <w:t>스프링에서 제공하는 라이브러리를 이용하냐,</w:t>
+      </w:r>
+      <w:r>
+        <w:t xml:space="preserve"> </w:t>
+      </w:r>
+      <w:r>
+        <w:rPr>
+          <w:rFonts w:hint="eastAsia"/>
+        </w:rPr>
+        <w:t xml:space="preserve">마이바티스를 단독으로 개발하고 스프링에서 </w:t>
+      </w:r>
+      <w:r>
+        <w:t>DAO</w:t>
+      </w:r>
+      <w:r>
+        <w:rPr>
+          <w:rFonts w:hint="eastAsia"/>
+        </w:rPr>
+        <w:t>를 작성해 처리하느냐에 따라 활용 방법이 나뉜다.</w:t>
+      </w:r>
+    </w:p>
+    <w:p>
+      <w:pPr>
+        <w:pStyle w:val="a3"/>
+        <w:widowControl/>
+        <w:numPr>
+          <w:ilvl w:val="0"/>
+          <w:numId w:val="4"/>
+        </w:numPr>
+        <w:wordWrap/>
+        <w:autoSpaceDE/>
+        <w:autoSpaceDN/>
+        <w:ind w:leftChars="0"/>
+      </w:pPr>
+      <w:r>
+        <w:rPr>
+          <w:rFonts w:hint="eastAsia"/>
+        </w:rPr>
+        <w:t xml:space="preserve">마이바티스 단독 개발 후 스프링에서 </w:t>
+      </w:r>
+      <w:r>
+        <w:t>DAO</w:t>
+      </w:r>
+      <w:r>
+        <w:rPr>
+          <w:rFonts w:hint="eastAsia"/>
+        </w:rPr>
+        <w:t xml:space="preserve">를 작성하는 방식 </w:t>
+      </w:r>
+      <w:r>
+        <w:t xml:space="preserve">– </w:t>
+      </w:r>
+      <w:r>
+        <w:rPr>
+          <w:rFonts w:hint="eastAsia"/>
+        </w:rPr>
+        <w:t xml:space="preserve">기존 </w:t>
+      </w:r>
+      <w:r>
+        <w:t>DAO</w:t>
+      </w:r>
+      <w:r>
+        <w:rPr>
+          <w:rFonts w:hint="eastAsia"/>
+        </w:rPr>
+        <w:t xml:space="preserve">에서 </w:t>
+      </w:r>
+      <w:r>
+        <w:t>SQL</w:t>
+      </w:r>
+      <w:r>
+        <w:rPr>
+          <w:rFonts w:hint="eastAsia"/>
+        </w:rPr>
+        <w:t>의 처리에 마이바티스를 이용하는 구조이다.</w:t>
+      </w:r>
+      <w:r>
+        <w:t xml:space="preserve"> </w:t>
+      </w:r>
+      <w:r>
+        <w:rPr>
+          <w:rFonts w:hint="eastAsia"/>
+        </w:rPr>
+        <w:t>마이바티스와 스프링을 완전히 독립적인 프레임워크로 보고 개발하는 방식이다.</w:t>
+      </w:r>
+    </w:p>
+    <w:p>
+      <w:pPr>
+        <w:pStyle w:val="a3"/>
+        <w:widowControl/>
+        <w:numPr>
+          <w:ilvl w:val="0"/>
+          <w:numId w:val="4"/>
+        </w:numPr>
+        <w:wordWrap/>
+        <w:autoSpaceDE/>
+        <w:autoSpaceDN/>
+        <w:ind w:leftChars="0"/>
+      </w:pPr>
+      <w:r>
+        <w:rPr>
+          <w:rFonts w:hint="eastAsia"/>
+        </w:rPr>
+        <w:t xml:space="preserve">마이바티스와 스프링을 연동하고 </w:t>
+      </w:r>
+      <w:r>
+        <w:t>Mapper</w:t>
+      </w:r>
+      <w:r>
+        <w:rPr>
+          <w:rFonts w:hint="eastAsia"/>
+        </w:rPr>
+        <w:t xml:space="preserve">인터페이스만 이용 </w:t>
+      </w:r>
+      <w:r>
+        <w:t xml:space="preserve">– </w:t>
+      </w:r>
+      <w:r>
+        <w:rPr>
+          <w:rFonts w:hint="eastAsia"/>
+        </w:rPr>
+        <w:t xml:space="preserve">스프링과 마이바티스 사이에 </w:t>
+      </w:r>
+      <w:r>
+        <w:t>mybatis-spring</w:t>
+      </w:r>
+      <w:r>
+        <w:rPr>
+          <w:rFonts w:hint="eastAsia"/>
+        </w:rPr>
+        <w:t xml:space="preserve">이라는 라이브러리를 이용해 스프링이 데이터베이스 전체에 대한 </w:t>
+      </w:r>
+      <w:r>
+        <w:rPr>
+          <w:rFonts w:hint="eastAsia"/>
+        </w:rPr>
+        <w:lastRenderedPageBreak/>
+        <w:t>처리를 하고 마이바티스는 일부 기능 개발에 활용한다.</w:t>
+      </w:r>
+      <w:r>
+        <w:t xml:space="preserve"> </w:t>
+      </w:r>
+      <w:r>
+        <w:rPr>
+          <w:rFonts w:hint="eastAsia"/>
+        </w:rPr>
+        <w:t xml:space="preserve">개발 시에는 </w:t>
+      </w:r>
+      <w:r>
+        <w:t>Mapper</w:t>
+      </w:r>
+      <w:r>
+        <w:rPr>
+          <w:rFonts w:hint="eastAsia"/>
+        </w:rPr>
+        <w:t xml:space="preserve"> 인터페이스라는 방식을 이용해 인터페이스만으로 모든 개발이 가능한 방식이다.</w:t>
+      </w:r>
+    </w:p>
+    <w:p>
+      <w:pPr>
+        <w:widowControl/>
+        <w:wordWrap/>
+        <w:autoSpaceDE/>
+        <w:autoSpaceDN/>
+      </w:pPr>
+      <w:r>
+        <w:rPr>
+          <w:rFonts w:hint="eastAsia"/>
+        </w:rPr>
+        <w:t>직접 개발해보고 무슨 말인지 제대로 이해하자.</w:t>
+      </w:r>
+    </w:p>
+    <w:p>
+      <w:pPr>
+        <w:widowControl/>
+        <w:wordWrap/>
+        <w:autoSpaceDE/>
+        <w:autoSpaceDN/>
+      </w:pPr>
+    </w:p>
+    <w:p>
+      <w:pPr>
+        <w:widowControl/>
+        <w:wordWrap/>
+        <w:autoSpaceDE/>
+        <w:autoSpaceDN/>
+        <w:rPr>
+          <w:b/>
+          <w:bCs/>
+        </w:rPr>
+      </w:pPr>
+      <w:r>
+        <w:rPr>
+          <w:rFonts w:hint="eastAsia"/>
+          <w:b/>
+          <w:bCs/>
+        </w:rPr>
+        <w:t>매퍼 인터페이스 활용</w:t>
+      </w:r>
+    </w:p>
+    <w:p>
+      <w:pPr>
+        <w:widowControl/>
+        <w:wordWrap/>
+        <w:autoSpaceDE/>
+        <w:autoSpaceDN/>
+      </w:pPr>
+      <w:r>
+        <w:rPr>
+          <w:rFonts w:hint="eastAsia"/>
+        </w:rPr>
+        <w:t>@</w:t>
+      </w:r>
+      <w:r>
+        <w:t>Select</w:t>
+      </w:r>
+      <w:r>
+        <w:rPr>
+          <w:rFonts w:hint="eastAsia"/>
+        </w:rPr>
+        <w:t xml:space="preserve"> 어노테이션과 같이 어노테이션을 통해 쿼리를 작성하고 이를 반환형과 함께 선언한 추상 메서드로 선언한다.</w:t>
+      </w:r>
+      <w:r>
+        <w:t xml:space="preserve"> </w:t>
+      </w:r>
+      <w:r>
+        <w:rPr>
+          <w:rFonts w:hint="eastAsia"/>
+        </w:rPr>
+        <w:t xml:space="preserve">이후 </w:t>
+      </w:r>
+      <w:r>
+        <w:t xml:space="preserve">xml </w:t>
+      </w:r>
+      <w:r>
+        <w:rPr>
+          <w:rFonts w:hint="eastAsia"/>
+        </w:rPr>
+        <w:t xml:space="preserve">파일에 </w:t>
+      </w:r>
+      <w:r>
+        <w:t>&lt;mabatis:scan&gt;</w:t>
+      </w:r>
+      <w:r>
+        <w:rPr>
+          <w:rFonts w:hint="eastAsia"/>
+        </w:rPr>
+        <w:t xml:space="preserve"> 태그를 이용해 매퍼 인터페이스 설정을 추가하면</w:t>
+      </w:r>
+      <w:r>
+        <w:t xml:space="preserve"> </w:t>
+      </w:r>
+      <w:r>
+        <w:rPr>
+          <w:rFonts w:hint="eastAsia"/>
+        </w:rPr>
+        <w:t>개발자가 구현체를 만들지 않아도 스프링이 자동으로 구현체를 만들어 컴파일한다.</w:t>
+      </w:r>
+      <w:r>
+        <w:t xml:space="preserve"> </w:t>
+      </w:r>
+      <w:r>
+        <w:rPr>
+          <w:rFonts w:hint="eastAsia"/>
+        </w:rPr>
+        <w:t>이렇게 하면 구현체 없이 인터페이스만으로 개발을 완료할 수 있다는 장점이 있다.</w:t>
+      </w:r>
+      <w:r>
+        <w:t xml:space="preserve"> </w:t>
+      </w:r>
+      <w:r>
+        <w:rPr>
+          <w:rFonts w:hint="eastAsia"/>
+        </w:rPr>
+        <w:t>단점은 해당 구현체의 코드를 개발자가 직접 수정할 수 없다는 것이다.</w:t>
+      </w:r>
+    </w:p>
+    <w:p>
+      <w:pPr>
+        <w:widowControl/>
+        <w:wordWrap/>
+        <w:autoSpaceDE/>
+        <w:autoSpaceDN/>
+      </w:pPr>
+    </w:p>
+    <w:p>
+      <w:pPr>
+        <w:widowControl/>
+        <w:wordWrap/>
+        <w:autoSpaceDE/>
+        <w:autoSpaceDN/>
+        <w:rPr>
+          <w:b/>
+          <w:bCs/>
+        </w:rPr>
+      </w:pPr>
+      <w:r>
+        <w:rPr>
+          <w:b/>
+          <w:bCs/>
+        </w:rPr>
+        <w:t>XML</w:t>
+      </w:r>
+      <w:r>
+        <w:rPr>
+          <w:rFonts w:hint="eastAsia"/>
+          <w:b/>
+          <w:bCs/>
+        </w:rPr>
+        <w:t xml:space="preserve">로 </w:t>
+      </w:r>
+      <w:r>
+        <w:rPr>
+          <w:b/>
+          <w:bCs/>
+        </w:rPr>
+        <w:t>SQL</w:t>
+      </w:r>
+      <w:r>
+        <w:rPr>
+          <w:rFonts w:hint="eastAsia"/>
+          <w:b/>
+          <w:bCs/>
+        </w:rPr>
+        <w:t xml:space="preserve"> 분리하</w:t>
+      </w:r>
+      <w:r>
+        <w:rPr>
+          <w:rFonts w:hint="eastAsia"/>
+          <w:b/>
+          <w:bCs/>
+        </w:rPr>
+        <w:t>기</w:t>
+      </w:r>
+    </w:p>
+    <w:p>
+      <w:pPr>
+        <w:widowControl/>
+        <w:wordWrap/>
+        <w:autoSpaceDE/>
+        <w:autoSpaceDN/>
+      </w:pPr>
+      <w:r>
+        <w:rPr>
+          <w:rFonts w:hint="eastAsia"/>
+        </w:rPr>
+        <w:t xml:space="preserve">위에서 어노테이션을 활용한 </w:t>
+      </w:r>
+      <w:r>
+        <w:t>SQL</w:t>
+      </w:r>
+      <w:r>
+        <w:rPr>
+          <w:rFonts w:hint="eastAsia"/>
+        </w:rPr>
+        <w:t>를 작성했다.</w:t>
+      </w:r>
+      <w:r>
+        <w:t xml:space="preserve"> </w:t>
+      </w:r>
+      <w:r>
+        <w:rPr>
+          <w:rFonts w:hint="eastAsia"/>
+        </w:rPr>
+        <w:t xml:space="preserve">일반적으로는 </w:t>
+      </w:r>
+      <w:r>
+        <w:t>SQL</w:t>
+      </w:r>
+      <w:r>
+        <w:rPr>
+          <w:rFonts w:hint="eastAsia"/>
+        </w:rPr>
+        <w:t xml:space="preserve">문이 길어지면 어노테이션도 길어지기 때문에 </w:t>
+      </w:r>
+      <w:r>
+        <w:t xml:space="preserve">SQL </w:t>
+      </w:r>
+      <w:r>
+        <w:rPr>
+          <w:rFonts w:hint="eastAsia"/>
+        </w:rPr>
+        <w:t>전용 파일을 따로 두는 걸 권장한다.</w:t>
+      </w:r>
+      <w:r>
+        <w:t xml:space="preserve"> </w:t>
+      </w:r>
+      <w:r>
+        <w:rPr>
+          <w:rFonts w:hint="eastAsia"/>
+        </w:rPr>
+        <w:t>어노테이션이 나중에 변경되면 프로젝트 전체를 다시 빌드하는 작업이 필요하게 될 수도 있기 때문이다.</w:t>
+      </w:r>
+      <w:r>
+        <w:t xml:space="preserve"> </w:t>
+      </w:r>
+    </w:p>
+    <w:p>
+      <w:pPr>
+        <w:widowControl/>
+        <w:wordWrap/>
+        <w:autoSpaceDE/>
+        <w:autoSpaceDN/>
+      </w:pPr>
+    </w:p>
+    <w:p>
+      <w:pPr>
+        <w:widowControl/>
+        <w:wordWrap/>
+        <w:autoSpaceDE/>
+        <w:autoSpaceDN/>
+      </w:pPr>
+      <w:r>
+        <w:rPr>
+          <w:rFonts w:hint="eastAsia"/>
+        </w:rPr>
+        <w:t>X</w:t>
+      </w:r>
+      <w:r>
+        <w:t>ML</w:t>
+      </w:r>
+      <w:r>
+        <w:rPr>
+          <w:rFonts w:hint="eastAsia"/>
+        </w:rPr>
+        <w:t>과 매퍼 인터페이스를 결합할 때는 다음과 같은 과정으로 작성한다.</w:t>
+      </w:r>
+    </w:p>
+    <w:p>
+      <w:pPr>
+        <w:pStyle w:val="a3"/>
+        <w:widowControl/>
+        <w:numPr>
+          <w:ilvl w:val="0"/>
+          <w:numId w:val="4"/>
+        </w:numPr>
+        <w:wordWrap/>
+        <w:autoSpaceDE/>
+        <w:autoSpaceDN/>
+        <w:ind w:leftChars="0"/>
+      </w:pPr>
+      <w:r>
+        <w:rPr>
+          <w:rFonts w:hint="eastAsia"/>
+        </w:rPr>
+        <w:t>매퍼 인터페이스를 정의,</w:t>
+      </w:r>
+      <w:r>
+        <w:t xml:space="preserve"> </w:t>
+      </w:r>
+      <w:r>
+        <w:rPr>
+          <w:rFonts w:hint="eastAsia"/>
+        </w:rPr>
+        <w:t>메서드 선언</w:t>
+      </w:r>
+    </w:p>
+    <w:p>
+      <w:pPr>
+        <w:pStyle w:val="a3"/>
+        <w:widowControl/>
+        <w:numPr>
+          <w:ilvl w:val="0"/>
+          <w:numId w:val="4"/>
+        </w:numPr>
+        <w:wordWrap/>
+        <w:autoSpaceDE/>
+        <w:autoSpaceDN/>
+        <w:ind w:leftChars="0"/>
+      </w:pPr>
+      <w:r>
+        <w:rPr>
+          <w:rFonts w:hint="eastAsia"/>
+        </w:rPr>
+        <w:t xml:space="preserve">해당 </w:t>
+      </w:r>
+      <w:r>
+        <w:t>XML</w:t>
+      </w:r>
+      <w:r>
+        <w:rPr>
+          <w:rFonts w:hint="eastAsia"/>
+        </w:rPr>
+        <w:t xml:space="preserve"> 파일을 작성(파일이름 </w:t>
+      </w:r>
+      <w:r>
+        <w:t xml:space="preserve">== </w:t>
+      </w:r>
+      <w:r>
+        <w:rPr>
+          <w:rFonts w:hint="eastAsia"/>
+        </w:rPr>
+        <w:t>매퍼 인터페이스 이름</w:t>
+      </w:r>
+      <w:r>
+        <w:t>), &lt;select&gt;</w:t>
+      </w:r>
+      <w:r>
+        <w:rPr>
+          <w:rFonts w:hint="eastAsia"/>
+        </w:rPr>
+        <w:t>와 같은 태그를 이용해 S</w:t>
+      </w:r>
+      <w:r>
+        <w:t>QL</w:t>
+      </w:r>
+      <w:r>
+        <w:rPr>
+          <w:rFonts w:hint="eastAsia"/>
+        </w:rPr>
+        <w:t xml:space="preserve"> 작성</w:t>
+      </w:r>
+    </w:p>
+    <w:p>
+      <w:pPr>
+        <w:pStyle w:val="a3"/>
+        <w:widowControl/>
+        <w:numPr>
+          <w:ilvl w:val="0"/>
+          <w:numId w:val="4"/>
+        </w:numPr>
+        <w:wordWrap/>
+        <w:autoSpaceDE/>
+        <w:autoSpaceDN/>
+        <w:ind w:leftChars="0"/>
+      </w:pPr>
+      <w:r>
+        <w:t xml:space="preserve">&lt;select&gt;, &lt;insert&gt; </w:t>
+      </w:r>
+      <w:r>
+        <w:rPr>
+          <w:rFonts w:hint="eastAsia"/>
+        </w:rPr>
+        <w:t xml:space="preserve">등의 태그에 </w:t>
+      </w:r>
+      <w:r>
+        <w:t>id</w:t>
+      </w:r>
+      <w:r>
+        <w:rPr>
+          <w:rFonts w:hint="eastAsia"/>
+        </w:rPr>
+        <w:t xml:space="preserve"> 속성 값을 매퍼 인터페이스의 메소드 이름과 같게 작성</w:t>
+      </w:r>
+    </w:p>
+    <w:p>
+      <w:pPr>
+        <w:widowControl/>
+        <w:wordWrap/>
+        <w:autoSpaceDE/>
+        <w:autoSpaceDN/>
+      </w:pPr>
+      <w:r>
+        <w:rPr>
+          <w:rFonts w:hint="eastAsia"/>
+        </w:rPr>
+        <w:t xml:space="preserve">과거에는 </w:t>
+      </w:r>
+      <w:r>
+        <w:t>MyBatis</w:t>
+      </w:r>
+      <w:r>
+        <w:rPr>
+          <w:rFonts w:hint="eastAsia"/>
+        </w:rPr>
+        <w:t xml:space="preserve">를 단독으로 이용하는 경우가 있었지만 최근 프로젝트는 스프링과 </w:t>
+      </w:r>
+      <w:r>
+        <w:t>MyBatis</w:t>
+      </w:r>
+      <w:r>
+        <w:rPr>
+          <w:rFonts w:hint="eastAsia"/>
+        </w:rPr>
+        <w:t xml:space="preserve">를 연동해 사용하는 </w:t>
+      </w:r>
+      <w:r>
+        <w:rPr>
+          <w:rFonts w:hint="eastAsia"/>
+        </w:rPr>
+        <w:t>게 기본이다.</w:t>
+      </w:r>
+    </w:p>
+    <w:p>
+      <w:pPr>
+        <w:widowControl/>
+        <w:wordWrap/>
+        <w:autoSpaceDE/>
+        <w:autoSpaceDN/>
+      </w:pPr>
+    </w:p>
+    <w:p>
+      <w:pPr>
+        <w:widowControl/>
+        <w:wordWrap/>
+        <w:autoSpaceDE/>
+        <w:autoSpaceDN/>
+        <w:rPr>
+          <w:b/>
+          <w:bCs/>
+        </w:rPr>
+      </w:pPr>
+      <w:r>
+        <w:rPr>
+          <w:rFonts w:hint="eastAsia"/>
+          <w:b/>
+          <w:bCs/>
+        </w:rPr>
+        <w:t xml:space="preserve">스프링 </w:t>
+      </w:r>
+      <w:r>
+        <w:rPr>
+          <w:b/>
+          <w:bCs/>
+        </w:rPr>
+        <w:t xml:space="preserve">Web MVC </w:t>
+      </w:r>
+      <w:r>
+        <w:rPr>
+          <w:rFonts w:hint="eastAsia"/>
+          <w:b/>
+          <w:bCs/>
+        </w:rPr>
+        <w:t>기초</w:t>
+      </w:r>
+    </w:p>
+    <w:p>
+      <w:pPr>
+        <w:widowControl/>
+        <w:wordWrap/>
+        <w:autoSpaceDE/>
+        <w:autoSpaceDN/>
+      </w:pPr>
+      <w:r>
+        <w:rPr>
+          <w:rFonts w:hint="eastAsia"/>
+        </w:rPr>
+        <w:t xml:space="preserve">스프링 웹 </w:t>
+      </w:r>
+      <w:r>
+        <w:t>MVC</w:t>
+      </w:r>
+      <w:r>
+        <w:rPr>
+          <w:rFonts w:hint="eastAsia"/>
+        </w:rPr>
+        <w:t xml:space="preserve">는 </w:t>
+      </w:r>
+      <w:r>
+        <w:rPr>
+          <w:rFonts w:hint="eastAsia"/>
+        </w:rPr>
+        <w:t xml:space="preserve">서블릿 </w:t>
+      </w:r>
+      <w:r>
+        <w:t>API</w:t>
+      </w:r>
+      <w:r>
+        <w:rPr>
+          <w:rFonts w:hint="eastAsia"/>
+        </w:rPr>
+        <w:t>를 더 추상화된 형태로 작성</w:t>
+      </w:r>
+      <w:r>
+        <w:rPr>
+          <w:rFonts w:hint="eastAsia"/>
+        </w:rPr>
+        <w:t>한</w:t>
+      </w:r>
+      <w:r>
+        <w:rPr>
+          <w:rFonts w:hint="eastAsia"/>
+        </w:rPr>
+        <w:t xml:space="preserve"> 라이브러리이다.</w:t>
+      </w:r>
+      <w:r>
+        <w:t xml:space="preserve"> </w:t>
+      </w:r>
+      <w:r>
+        <w:rPr>
+          <w:rFonts w:hint="eastAsia"/>
+        </w:rPr>
+        <w:t>기존 서블릿/</w:t>
+      </w:r>
+      <w:r>
+        <w:t>JSP</w:t>
+      </w:r>
+      <w:r>
+        <w:rPr>
+          <w:rFonts w:hint="eastAsia"/>
+        </w:rPr>
+        <w:t xml:space="preserve"> 개발의 많은 요소를 더 추상화</w:t>
+      </w:r>
+      <w:r>
+        <w:t>/</w:t>
+      </w:r>
+      <w:r>
+        <w:rPr>
+          <w:rFonts w:hint="eastAsia"/>
+        </w:rPr>
+        <w:t>간편화 해서 제공해 개발의 생산성과 안정성을 획기적으로 높였다.</w:t>
+      </w:r>
+      <w:r>
+        <w:t xml:space="preserve"> </w:t>
+      </w:r>
+    </w:p>
+    <w:p>
+      <w:pPr>
+        <w:widowControl/>
+        <w:wordWrap/>
+        <w:autoSpaceDE/>
+        <w:autoSpaceDN/>
+      </w:pPr>
+    </w:p>
+    <w:p>
+      <w:pPr>
+        <w:widowControl/>
+        <w:wordWrap/>
+        <w:autoSpaceDE/>
+        <w:autoSpaceDN/>
+      </w:pPr>
+      <w:r>
+        <w:rPr>
+          <w:rFonts w:hint="eastAsia"/>
+        </w:rPr>
+        <w:t xml:space="preserve">스프링 </w:t>
+      </w:r>
+      <w:r>
+        <w:t>MVC</w:t>
+      </w:r>
+      <w:r>
+        <w:rPr>
+          <w:rFonts w:hint="eastAsia"/>
+        </w:rPr>
+        <w:t xml:space="preserve">와 스프링 웹 </w:t>
+      </w:r>
+      <w:r>
+        <w:t>MVC</w:t>
+      </w:r>
+      <w:r>
+        <w:rPr>
+          <w:rFonts w:hint="eastAsia"/>
+        </w:rPr>
+        <w:t>는 약간의 차이가 있다.</w:t>
+      </w:r>
+    </w:p>
+    <w:p>
+      <w:pPr>
+        <w:pStyle w:val="a3"/>
+        <w:widowControl/>
+        <w:numPr>
+          <w:ilvl w:val="0"/>
+          <w:numId w:val="4"/>
+        </w:numPr>
+        <w:wordWrap/>
+        <w:autoSpaceDE/>
+        <w:autoSpaceDN/>
+        <w:ind w:leftChars="0"/>
+      </w:pPr>
+      <w:r>
+        <w:rPr>
+          <w:rFonts w:hint="eastAsia"/>
+        </w:rPr>
+        <w:t xml:space="preserve">스프링 웹 </w:t>
+      </w:r>
+      <w:r>
+        <w:t>MVC</w:t>
+      </w:r>
+      <w:r>
+        <w:rPr>
+          <w:rFonts w:hint="eastAsia"/>
+        </w:rPr>
+        <w:t xml:space="preserve">는 </w:t>
+      </w:r>
+      <w:r>
+        <w:t>Front-Controller</w:t>
+      </w:r>
+      <w:r>
+        <w:rPr>
+          <w:rFonts w:hint="eastAsia"/>
+        </w:rPr>
+        <w:t xml:space="preserve"> 패턴을 이용해 모든 흐름의 사전/사후 처리를 가능하게 하도록 설계됐다.</w:t>
+      </w:r>
+    </w:p>
+    <w:p>
+      <w:pPr>
+        <w:pStyle w:val="a3"/>
+        <w:widowControl/>
+        <w:numPr>
+          <w:ilvl w:val="0"/>
+          <w:numId w:val="4"/>
+        </w:numPr>
+        <w:wordWrap/>
+        <w:autoSpaceDE/>
+        <w:autoSpaceDN/>
+        <w:ind w:leftChars="0"/>
+      </w:pPr>
+      <w:r>
+        <w:rPr>
+          <w:rFonts w:hint="eastAsia"/>
+        </w:rPr>
+        <w:t>어노테이션을 적극 활용해 최소한의 코드로 많은 처리를 가능하게 했다.</w:t>
+      </w:r>
+    </w:p>
+    <w:p>
+      <w:pPr>
+        <w:pStyle w:val="a3"/>
+        <w:widowControl/>
+        <w:numPr>
+          <w:ilvl w:val="0"/>
+          <w:numId w:val="4"/>
+        </w:numPr>
+        <w:wordWrap/>
+        <w:autoSpaceDE/>
+        <w:autoSpaceDN/>
+        <w:ind w:leftChars="0"/>
+      </w:pPr>
+      <w:r>
+        <w:t>HttpServletRequest/HttpServletResponse</w:t>
+      </w:r>
+      <w:r>
+        <w:rPr>
+          <w:rFonts w:hint="eastAsia"/>
+        </w:rPr>
+        <w:t>를 이용하지 않아도 될만큼 추상화된 방식으로 개발 가능하게 했다.</w:t>
+      </w:r>
+    </w:p>
+    <w:p>
+      <w:pPr>
+        <w:widowControl/>
+        <w:wordWrap/>
+        <w:autoSpaceDE/>
+        <w:autoSpaceDN/>
+      </w:pPr>
+      <w:r>
+        <w:lastRenderedPageBreak/>
+        <w:fldChar w:fldCharType="begin"/>
+      </w:r>
+      <w:r>
+        <w:instrText xml:space="preserve"> INCLUDEPICTURE "https://t1.daumcdn.net/cfile/tistory/99DD60335A128F7E2E" \* MERGEFORMATINET </w:instrText>
+      </w:r>
+      <w:r>
+        <w:fldChar w:fldCharType="separate"/>
+      </w:r>
+      <w:r>
+        <w:rPr>
+          <w:noProof/>
+        </w:rPr>
+        <w:drawing>
+          <wp:inline distT="0" distB="0" distL="0" distR="0" wp14:anchorId="59614B95" wp14:editId="785B3E96">
+            <wp:extent cx="4373696" cy="2804186"/>
+            <wp:effectExtent l="0" t="0" r="0" b="2540"/>
+            <wp:docPr id="1796291763" name="그림 1" descr="모델2방식과 스프링 MVC"/>
+            <wp:cNvGraphicFramePr>
+              <a:graphicFrameLocks xmlns:a="http://schemas.openxmlformats.org/drawingml/2006/main" noChangeAspect="1"/>
+            </wp:cNvGraphicFramePr>
+            <a:graphic xmlns:a="http://schemas.openxmlformats.org/drawingml/2006/main">
+              <a:graphicData uri="http://schemas.openxmlformats.org/drawingml/2006/picture">
+                <pic:pic xmlns:pic="http://schemas.openxmlformats.org/drawingml/2006/picture">
+                  <pic:nvPicPr>
+                    <pic:cNvPr id="0" name="Picture 1" descr="모델2방식과 스프링 MVC"/>
+                    <pic:cNvPicPr>
+                      <a:picLocks noChangeAspect="1" noChangeArrowheads="1"/>
+                    </pic:cNvPicPr>
+                  </pic:nvPicPr>
+                  <pic:blipFill>
+                    <a:blip r:embed="rId6">
+                      <a:extLst>
+                        <a:ext uri="{28A0092B-C50C-407E-A947-70E740481C1C}">
+                          <a14:useLocalDpi xmlns:a14="http://schemas.microsoft.com/office/drawing/2010/main" val="0"/>
+                        </a:ext>
+                      </a:extLst>
+                    </a:blip>
+                    <a:srcRect/>
+                    <a:stretch>
+                      <a:fillRect/>
+                    </a:stretch>
+                  </pic:blipFill>
+                  <pic:spPr bwMode="auto">
+                    <a:xfrm>
+                      <a:off x="0" y="0"/>
+                      <a:ext cx="4409147" cy="2826915"/>
+                    </a:xfrm>
+                    <a:prstGeom prst="rect">
+                      <a:avLst/>
+                    </a:prstGeom>
+                    <a:noFill/>
+                    <a:ln>
+                      <a:noFill/>
+                    </a:ln>
+                  </pic:spPr>
+                </pic:pic>
+              </a:graphicData>
+            </a:graphic>
+          </wp:inline>
+        </w:drawing>
+      </w:r>
+      <w:r>
+        <w:fldChar w:fldCharType="end"/>
+      </w:r>
+    </w:p>
+    <w:p>
+      <w:pPr>
+        <w:widowControl/>
+        <w:wordWrap/>
+        <w:autoSpaceDE/>
+        <w:autoSpaceDN/>
+      </w:pPr>
+      <w:r>
+        <w:rPr>
+          <w:rFonts w:hint="eastAsia"/>
+        </w:rPr>
+        <w:t xml:space="preserve">위는 스프링 웹 </w:t>
+      </w:r>
+      <w:r>
+        <w:t>MVC</w:t>
+      </w:r>
+      <w:r>
+        <w:rPr>
+          <w:rFonts w:hint="eastAsia"/>
+        </w:rPr>
+        <w:t>의 공식 문서</w:t>
+      </w:r>
+      <w:r>
+        <w:rPr>
+          <w:rFonts w:hint="eastAsia"/>
+        </w:rPr>
+        <w:t>가 표현하는 구조이다.</w:t>
+      </w:r>
+    </w:p>
+    <w:p>
+      <w:pPr>
+        <w:widowControl/>
+        <w:wordWrap/>
+        <w:autoSpaceDE/>
+        <w:autoSpaceDN/>
+      </w:pPr>
+    </w:p>
+    <w:p>
+      <w:pPr>
+        <w:widowControl/>
+        <w:wordWrap/>
+        <w:autoSpaceDE/>
+        <w:autoSpaceDN/>
+      </w:pPr>
+      <w:r>
+        <w:rPr>
+          <w:rFonts w:hint="eastAsia"/>
+        </w:rPr>
+        <w:t xml:space="preserve">앞서 스프링 </w:t>
+      </w:r>
+      <w:r>
+        <w:t>MVC</w:t>
+      </w:r>
+      <w:r>
+        <w:rPr>
+          <w:rFonts w:hint="eastAsia"/>
+        </w:rPr>
+        <w:t xml:space="preserve">에서는 모든 </w:t>
+      </w:r>
+      <w:r>
+        <w:t>Request</w:t>
+      </w:r>
+      <w:r>
+        <w:rPr>
+          <w:rFonts w:hint="eastAsia"/>
+        </w:rPr>
+        <w:t xml:space="preserve">가 반드시 </w:t>
+      </w:r>
+      <w:r>
+        <w:t>DispatcherServlet</w:t>
+      </w:r>
+      <w:r>
+        <w:rPr>
+          <w:rFonts w:hint="eastAsia"/>
+        </w:rPr>
+        <w:t>을 통해 실행되는 것을 확인했다.</w:t>
+      </w:r>
+      <w:r>
+        <w:t xml:space="preserve"> </w:t>
+      </w:r>
+      <w:r>
+        <w:rPr>
+          <w:rFonts w:hint="eastAsia"/>
+        </w:rPr>
+        <w:t xml:space="preserve">객체지향에서는 모든 흐름이 하나의 객체를 통해 진행되는 패턴을 </w:t>
+      </w:r>
+      <w:r>
+        <w:t>facade</w:t>
+      </w:r>
+      <w:r>
+        <w:rPr>
+          <w:rFonts w:hint="eastAsia"/>
+        </w:rPr>
+        <w:t xml:space="preserve"> 패턴이라고 한다.</w:t>
+      </w:r>
+      <w:r>
+        <w:rPr>
+          <w:rFonts w:hint="eastAsia"/>
+        </w:rPr>
+        <w:t xml:space="preserve"> 퍼사드는 얼굴,</w:t>
+      </w:r>
+      <w:r>
+        <w:t xml:space="preserve"> </w:t>
+      </w:r>
+      <w:r>
+        <w:rPr>
+          <w:rFonts w:hint="eastAsia"/>
+        </w:rPr>
+        <w:t>또는 장식이 화려한 건물의 정면</w:t>
+      </w:r>
+      <w:r>
+        <w:rPr>
+          <w:rFonts w:hint="eastAsia"/>
+        </w:rPr>
+        <w:t>, 입구를</w:t>
+      </w:r>
+      <w:r>
+        <w:rPr>
+          <w:rFonts w:hint="eastAsia"/>
+        </w:rPr>
+        <w:t xml:space="preserve"> 의미한다.</w:t>
+      </w:r>
+      <w:r>
+        <w:t xml:space="preserve"> </w:t>
+      </w:r>
+    </w:p>
+    <w:p>
+      <w:pPr>
+        <w:widowControl/>
+        <w:wordWrap/>
+        <w:autoSpaceDE/>
+        <w:autoSpaceDN/>
+      </w:pPr>
+    </w:p>
+    <w:p>
+      <w:pPr>
+        <w:widowControl/>
+        <w:wordWrap/>
+        <w:autoSpaceDE/>
+        <w:autoSpaceDN/>
+      </w:pPr>
+      <w:r>
+        <w:rPr>
+          <w:rFonts w:hint="eastAsia"/>
+        </w:rPr>
+        <w:t xml:space="preserve">스프링 웹 </w:t>
+      </w:r>
+      <w:r>
+        <w:t>MVC</w:t>
+      </w:r>
+      <w:r>
+        <w:rPr>
+          <w:rFonts w:hint="eastAsia"/>
+        </w:rPr>
+        <w:t xml:space="preserve">는 모든 요청이 반드시 하나의 객체인 </w:t>
+      </w:r>
+      <w:r>
+        <w:t>Front-Controller</w:t>
+      </w:r>
+      <w:r>
+        <w:rPr>
+          <w:rFonts w:hint="eastAsia"/>
+        </w:rPr>
+        <w:t>를 통해 처리되기 때문에 퍼사드 패턴이다.</w:t>
+      </w:r>
+      <w:r>
+        <w:t xml:space="preserve"> </w:t>
+      </w:r>
+      <w:r>
+        <w:rPr>
+          <w:rFonts w:hint="eastAsia"/>
+        </w:rPr>
+        <w:t xml:space="preserve">여기서 프론트 컨트롤러는 </w:t>
+      </w:r>
+      <w:r>
+        <w:t>MVC</w:t>
+      </w:r>
+      <w:r>
+        <w:rPr>
+          <w:rFonts w:hint="eastAsia"/>
+        </w:rPr>
+        <w:t xml:space="preserve"> 패턴에서 </w:t>
+      </w:r>
+      <w:r>
+        <w:t>DispatcherServlet</w:t>
+      </w:r>
+      <w:r>
+        <w:rPr>
+          <w:rFonts w:hint="eastAsia"/>
+        </w:rPr>
+        <w:t xml:space="preserve"> 객체가 하던 역할을 수행한다.</w:t>
+      </w:r>
+      <w:r>
+        <w:t xml:space="preserve"> </w:t>
+      </w:r>
+      <w:r>
+        <w:rPr>
+          <w:rFonts w:hint="eastAsia"/>
+        </w:rPr>
+        <w:t xml:space="preserve">프론트 컨트롤러가 사전/사후에 대한 처리를 하면 </w:t>
+      </w:r>
+      <w:r>
+        <w:rPr>
+          <w:rFonts w:hint="eastAsia"/>
+        </w:rPr>
+        <w:t>일반 컨트롤러들은 중간 부분에서 특수한 처리를 맡게 된다.</w:t>
+      </w:r>
+      <w:r>
+        <w:t xml:space="preserve"> </w:t>
+      </w:r>
+      <w:r>
+        <w:t>@Controller</w:t>
+      </w:r>
+      <w:r>
+        <w:rPr>
+          <w:rFonts w:hint="eastAsia"/>
+        </w:rPr>
+        <w:t>를 이용해 처리한다.</w:t>
+      </w:r>
+    </w:p>
+    <w:p>
+      <w:pPr>
+        <w:widowControl/>
+        <w:wordWrap/>
+        <w:autoSpaceDE/>
+        <w:autoSpaceDN/>
+      </w:pPr>
+    </w:p>
+    <w:p>
+      <w:pPr>
+        <w:widowControl/>
+        <w:wordWrap/>
+        <w:autoSpaceDE/>
+        <w:autoSpaceDN/>
+        <w:rPr>
+          <w:b/>
+          <w:bCs/>
+        </w:rPr>
+      </w:pPr>
+      <w:r>
+        <w:rPr>
+          <w:b/>
+          <w:bCs/>
+        </w:rPr>
+        <w:t>Servlet-context.xml</w:t>
+      </w:r>
+      <w:r>
+        <w:rPr>
+          <w:rFonts w:hint="eastAsia"/>
+          <w:b/>
+          <w:bCs/>
+        </w:rPr>
+        <w:t xml:space="preserve"> 파일</w:t>
+      </w:r>
+    </w:p>
+    <w:p>
+      <w:pPr>
+        <w:widowControl/>
+        <w:wordWrap/>
+        <w:autoSpaceDE/>
+        <w:autoSpaceDN/>
+      </w:pPr>
+      <w:r>
+        <w:rPr>
+          <w:rFonts w:hint="eastAsia"/>
+        </w:rPr>
+        <w:t xml:space="preserve">앞서 </w:t>
+      </w:r>
+      <w:r>
+        <w:t>root-context</w:t>
+      </w:r>
+      <w:r>
+        <w:rPr>
+          <w:rFonts w:hint="eastAsia"/>
+        </w:rPr>
+        <w:t xml:space="preserve"> 파일을 통해 빈 설정 등을 처리했었다.</w:t>
+      </w:r>
+      <w:r>
+        <w:t xml:space="preserve"> </w:t>
+      </w:r>
+      <w:r>
+        <w:rPr>
+          <w:rFonts w:hint="eastAsia"/>
+        </w:rPr>
+        <w:t xml:space="preserve">같은 파일 내에서 모든 스프링 설정을 마칠 수도 있지만 </w:t>
+      </w:r>
+      <w:r>
+        <w:rPr>
+          <w:rFonts w:hint="eastAsia"/>
+        </w:rPr>
+        <w:t xml:space="preserve">일반적으로는 </w:t>
+      </w:r>
+      <w:r>
+        <w:t>3</w:t>
+      </w:r>
+      <w:r>
+        <w:rPr>
+          <w:rFonts w:hint="eastAsia"/>
+        </w:rPr>
+        <w:t>티어 구조를 분리하듯이 별도의 설정 파일을 이용한다.</w:t>
+      </w:r>
+      <w:r>
+        <w:t xml:space="preserve"> </w:t>
+      </w:r>
+    </w:p>
+    <w:p>
+      <w:pPr>
+        <w:widowControl/>
+        <w:wordWrap/>
+        <w:autoSpaceDE/>
+        <w:autoSpaceDN/>
+      </w:pPr>
+    </w:p>
+    <w:p>
+      <w:pPr>
+        <w:widowControl/>
+        <w:wordWrap/>
+        <w:autoSpaceDE/>
+        <w:autoSpaceDN/>
+      </w:pPr>
+      <w:r>
+        <w:rPr>
+          <w:rFonts w:hint="eastAsia"/>
+        </w:rPr>
+        <w:t>&lt;</w:t>
+      </w:r>
+      <w:r>
+        <w:t>servlet&gt;</w:t>
+      </w:r>
+      <w:r>
+        <w:rPr>
+          <w:rFonts w:hint="eastAsia"/>
+        </w:rPr>
+        <w:t xml:space="preserve">과 </w:t>
+      </w:r>
+      <w:r>
+        <w:t>&lt;servlet-mapping&gt;</w:t>
+      </w:r>
+      <w:r>
+        <w:rPr>
+          <w:rFonts w:hint="eastAsia"/>
+        </w:rPr>
+        <w:t xml:space="preserve"> 설정에 </w:t>
+      </w:r>
+      <w:r>
+        <w:t>DispatcherServlet</w:t>
+      </w:r>
+      <w:r>
+        <w:rPr>
+          <w:rFonts w:hint="eastAsia"/>
+        </w:rPr>
+        <w:t xml:space="preserve">을 등록해 </w:t>
+      </w:r>
+      <w:r>
+        <w:t>DispatcherServlet</w:t>
+      </w:r>
+      <w:r>
+        <w:rPr>
+          <w:rFonts w:hint="eastAsia"/>
+        </w:rPr>
+        <w:t xml:space="preserve">이 로딩할 때 </w:t>
+      </w:r>
+      <w:r>
+        <w:t>servlet-context.xml</w:t>
+      </w:r>
+      <w:r>
+        <w:rPr>
+          <w:rFonts w:hint="eastAsia"/>
+        </w:rPr>
+        <w:t>을 사용하도록 설정한다.</w:t>
+      </w:r>
+      <w:r>
+        <w:t xml:space="preserve"> </w:t>
+      </w:r>
+      <w:r>
+        <w:rPr>
+          <w:rFonts w:hint="eastAsia"/>
+        </w:rPr>
+        <w:t>복잡해</w:t>
+      </w:r>
+      <w:r>
+        <w:rPr>
+          <w:rFonts w:hint="eastAsia"/>
+        </w:rPr>
+        <w:t xml:space="preserve"> </w:t>
+      </w:r>
+      <w:r>
+        <w:rPr>
+          <w:rFonts w:hint="eastAsia"/>
+        </w:rPr>
+        <w:t xml:space="preserve">보이지만 스프링 적용 시 반복되는 작업이기 때문에 </w:t>
+      </w:r>
+      <w:r>
+        <w:rPr>
+          <w:rFonts w:hint="eastAsia"/>
+        </w:rPr>
+        <w:t xml:space="preserve">용도에 맞게 </w:t>
+      </w:r>
+      <w:r>
+        <w:rPr>
+          <w:rFonts w:hint="eastAsia"/>
+        </w:rPr>
+        <w:t xml:space="preserve">찾아서 </w:t>
+      </w:r>
+      <w:r>
+        <w:rPr>
+          <w:rFonts w:hint="eastAsia"/>
+        </w:rPr>
+        <w:t>적용할 수준으로 이해하자.</w:t>
+      </w:r>
+    </w:p>
+    <w:p>
+      <w:pPr>
+        <w:widowControl/>
+        <w:wordWrap/>
+        <w:autoSpaceDE/>
+        <w:autoSpaceDN/>
+      </w:pPr>
+    </w:p>
+    <w:p>
+      <w:pPr>
+        <w:widowControl/>
+        <w:wordWrap/>
+        <w:autoSpaceDE/>
+        <w:autoSpaceDN/>
+        <w:rPr>
+          <w:b/>
+          <w:bCs/>
+        </w:rPr>
+      </w:pPr>
+      <w:r>
+        <w:rPr>
+          <w:rFonts w:hint="eastAsia"/>
+          <w:b/>
+          <w:bCs/>
+        </w:rPr>
+        <w:t xml:space="preserve">스프링 </w:t>
+      </w:r>
+      <w:r>
+        <w:rPr>
+          <w:b/>
+          <w:bCs/>
+        </w:rPr>
+        <w:t>MVC</w:t>
+      </w:r>
+      <w:r>
+        <w:rPr>
+          <w:rFonts w:hint="eastAsia"/>
+          <w:b/>
+          <w:bCs/>
+        </w:rPr>
+        <w:t xml:space="preserve"> 컨트롤러의 특징</w:t>
+      </w:r>
+    </w:p>
+    <w:p>
+      <w:pPr>
+        <w:pStyle w:val="a3"/>
+        <w:widowControl/>
+        <w:numPr>
+          <w:ilvl w:val="0"/>
+          <w:numId w:val="4"/>
+        </w:numPr>
+        <w:wordWrap/>
+        <w:autoSpaceDE/>
+        <w:autoSpaceDN/>
+        <w:ind w:leftChars="0"/>
+      </w:pPr>
+      <w:r>
+        <w:rPr>
+          <w:rFonts w:hint="eastAsia"/>
+        </w:rPr>
+        <w:t>상속,</w:t>
+      </w:r>
+      <w:r>
+        <w:t xml:space="preserve"> </w:t>
+      </w:r>
+      <w:r>
+        <w:rPr>
+          <w:rFonts w:hint="eastAsia"/>
+        </w:rPr>
+        <w:t>인터페이스를 사용하지 않고 어노테이션으로 처리</w:t>
+      </w:r>
+    </w:p>
+    <w:p>
+      <w:pPr>
+        <w:pStyle w:val="a3"/>
+        <w:widowControl/>
+        <w:numPr>
+          <w:ilvl w:val="0"/>
+          <w:numId w:val="4"/>
+        </w:numPr>
+        <w:wordWrap/>
+        <w:autoSpaceDE/>
+        <w:autoSpaceDN/>
+        <w:ind w:leftChars="0"/>
+      </w:pPr>
+      <w:r>
+        <w:rPr>
+          <w:rFonts w:hint="eastAsia"/>
+        </w:rPr>
+        <w:t>오버라이드 없이 필요한 메소드를 정의</w:t>
+      </w:r>
+    </w:p>
+    <w:p>
+      <w:pPr>
+        <w:pStyle w:val="a3"/>
+        <w:widowControl/>
+        <w:numPr>
+          <w:ilvl w:val="0"/>
+          <w:numId w:val="4"/>
+        </w:numPr>
+        <w:wordWrap/>
+        <w:autoSpaceDE/>
+        <w:autoSpaceDN/>
+        <w:ind w:leftChars="0"/>
+      </w:pPr>
+      <w:r>
+        <w:rPr>
+          <w:rFonts w:hint="eastAsia"/>
+        </w:rPr>
+        <w:t>메소드의 파라미터를 기본 자료형이나 객체 자료형으로 마음대로 지정</w:t>
+      </w:r>
+    </w:p>
+    <w:p>
+      <w:pPr>
+        <w:pStyle w:val="a3"/>
+        <w:widowControl/>
+        <w:numPr>
+          <w:ilvl w:val="0"/>
+          <w:numId w:val="4"/>
+        </w:numPr>
+        <w:wordWrap/>
+        <w:autoSpaceDE/>
+        <w:autoSpaceDN/>
+        <w:ind w:leftChars="0"/>
+      </w:pPr>
+      <w:r>
+        <w:rPr>
+          <w:rFonts w:hint="eastAsia"/>
+        </w:rPr>
+        <w:t xml:space="preserve">메소드의 리턴 타입도 </w:t>
+      </w:r>
+      <w:r>
+        <w:t xml:space="preserve">void, String, </w:t>
+      </w:r>
+      <w:r>
+        <w:rPr>
+          <w:rFonts w:hint="eastAsia"/>
+        </w:rPr>
+        <w:t>객체 등 다양한 타입을 사용할 수 있다</w:t>
+      </w:r>
+      <w:r>
+        <w:t>.</w:t>
+      </w:r>
+    </w:p>
+    <w:p>
+      <w:pPr>
+        <w:widowControl/>
+        <w:wordWrap/>
+        <w:autoSpaceDE/>
+        <w:autoSpaceDN/>
+        <w:rPr>
+          <w:rFonts w:hint="eastAsia"/>
+        </w:rPr>
+      </w:pPr>
+      <w:r>
+        <w:rPr>
+          <w:rFonts w:hint="eastAsia"/>
+        </w:rPr>
+        <w:t xml:space="preserve">스프링 </w:t>
+      </w:r>
+      <w:r>
+        <w:t xml:space="preserve">MVC </w:t>
+      </w:r>
+      <w:r>
+        <w:rPr>
+          <w:rFonts w:hint="eastAsia"/>
+        </w:rPr>
+        <w:t>컨트롤러는 웹 개발에 필수이므로 많이 개발해보면서 익히는 게 좋다.</w:t>
       </w:r>
     </w:p>
     <w:sectPr>

</xml_diff>